<commit_message>
introduction in research paper startde
</commit_message>
<xml_diff>
--- a/Research Paper.docx
+++ b/Research Paper.docx
@@ -426,8 +426,283 @@
         <w:spacing w:line="360" w:lineRule="auto"/>
         <w:rPr>
           <w:rFonts w:ascii="Times New Roman" w:hAnsi="Times New Roman" w:cs="Times New Roman"/>
-          <w:b/>
-          <w:bCs/>
+          <w:sz w:val="24"/>
+          <w:szCs w:val="24"/>
+        </w:rPr>
+      </w:pPr>
+      <w:r>
+        <w:rPr>
+          <w:rFonts w:ascii="Times New Roman" w:hAnsi="Times New Roman" w:cs="Times New Roman"/>
+          <w:sz w:val="24"/>
+          <w:szCs w:val="24"/>
+        </w:rPr>
+        <w:t xml:space="preserve">In the modern world, credit cards are important part of our life as people receive their salary, do </w:t>
+      </w:r>
+      <w:r>
+        <w:rPr>
+          <w:rFonts w:ascii="Times New Roman" w:hAnsi="Times New Roman" w:cs="Times New Roman"/>
+          <w:sz w:val="24"/>
+          <w:szCs w:val="24"/>
+        </w:rPr>
+        <w:t xml:space="preserve">their </w:t>
+      </w:r>
+      <w:r>
+        <w:rPr>
+          <w:rFonts w:ascii="Times New Roman" w:hAnsi="Times New Roman" w:cs="Times New Roman"/>
+          <w:sz w:val="24"/>
+          <w:szCs w:val="24"/>
+        </w:rPr>
+        <w:t xml:space="preserve">shopping, </w:t>
+      </w:r>
+      <w:r>
+        <w:rPr>
+          <w:rFonts w:ascii="Times New Roman" w:hAnsi="Times New Roman" w:cs="Times New Roman"/>
+          <w:sz w:val="24"/>
+          <w:szCs w:val="24"/>
+        </w:rPr>
+        <w:t>pay their bills with the help of credit cards.</w:t>
+      </w:r>
+      <w:r>
+        <w:rPr>
+          <w:rFonts w:ascii="Times New Roman" w:hAnsi="Times New Roman" w:cs="Times New Roman"/>
+          <w:sz w:val="24"/>
+          <w:szCs w:val="24"/>
+        </w:rPr>
+        <w:t xml:space="preserve"> Only in one day there are more than 1 billion credit card transactions are made according to The Nilson Report.</w:t>
+      </w:r>
+      <w:r>
+        <w:rPr>
+          <w:rFonts w:ascii="Times New Roman" w:hAnsi="Times New Roman" w:cs="Times New Roman"/>
+          <w:sz w:val="24"/>
+          <w:szCs w:val="24"/>
+        </w:rPr>
+        <w:t xml:space="preserve"> </w:t>
+      </w:r>
+      <w:r>
+        <w:rPr>
+          <w:rFonts w:ascii="Times New Roman" w:hAnsi="Times New Roman" w:cs="Times New Roman"/>
+          <w:sz w:val="24"/>
+          <w:szCs w:val="24"/>
+        </w:rPr>
+        <w:t>For the fraudsters who are eager to steal it can be another opportunity.</w:t>
+      </w:r>
+      <w:r>
+        <w:rPr>
+          <w:rFonts w:ascii="Times New Roman" w:hAnsi="Times New Roman" w:cs="Times New Roman"/>
+          <w:sz w:val="24"/>
+          <w:szCs w:val="24"/>
+        </w:rPr>
+        <w:t xml:space="preserve"> There is plethora of methods which scammers use. Only in 2018, </w:t>
+      </w:r>
+      <w:r>
+        <w:rPr>
+          <w:rFonts w:ascii="Times New Roman" w:hAnsi="Times New Roman" w:cs="Times New Roman"/>
+          <w:sz w:val="24"/>
+          <w:szCs w:val="24"/>
+        </w:rPr>
+        <w:t>without even presence of card more than 400 million dollars were stolen.</w:t>
+      </w:r>
+      <w:r>
+        <w:rPr>
+          <w:rFonts w:ascii="Times New Roman" w:hAnsi="Times New Roman" w:cs="Times New Roman"/>
+          <w:sz w:val="24"/>
+          <w:szCs w:val="24"/>
+        </w:rPr>
+        <w:t xml:space="preserve"> </w:t>
+      </w:r>
+      <w:r>
+        <w:rPr>
+          <w:rFonts w:ascii="Times New Roman" w:hAnsi="Times New Roman" w:cs="Times New Roman"/>
+          <w:sz w:val="24"/>
+          <w:szCs w:val="24"/>
+        </w:rPr>
+        <w:t>Credit card frauds are most common type of identity theft</w:t>
+      </w:r>
+      <w:r>
+        <w:rPr>
+          <w:rFonts w:ascii="Times New Roman" w:hAnsi="Times New Roman" w:cs="Times New Roman"/>
+          <w:sz w:val="24"/>
+          <w:szCs w:val="24"/>
+        </w:rPr>
+        <w:t>, occurring 41% of all identity theft reports.</w:t>
+      </w:r>
+      <w:r>
+        <w:rPr>
+          <w:rFonts w:ascii="Times New Roman" w:hAnsi="Times New Roman" w:cs="Times New Roman"/>
+          <w:sz w:val="24"/>
+          <w:szCs w:val="24"/>
+        </w:rPr>
+        <w:t xml:space="preserve"> </w:t>
+      </w:r>
+      <w:r>
+        <w:rPr>
+          <w:rFonts w:ascii="Times New Roman" w:hAnsi="Times New Roman" w:cs="Times New Roman"/>
+          <w:sz w:val="24"/>
+          <w:szCs w:val="24"/>
+        </w:rPr>
+        <w:t xml:space="preserve">Moreover, for the most part police </w:t>
+      </w:r>
+      <w:r>
+        <w:rPr>
+          <w:rFonts w:ascii="Times New Roman" w:hAnsi="Times New Roman" w:cs="Times New Roman"/>
+          <w:sz w:val="24"/>
+          <w:szCs w:val="24"/>
+        </w:rPr>
+        <w:t>cannot</w:t>
+      </w:r>
+      <w:r>
+        <w:rPr>
+          <w:rFonts w:ascii="Times New Roman" w:hAnsi="Times New Roman" w:cs="Times New Roman"/>
+          <w:sz w:val="24"/>
+          <w:szCs w:val="24"/>
+        </w:rPr>
+        <w:t xml:space="preserve"> investigate on the credit card fraud due to its international nature.</w:t>
+      </w:r>
+    </w:p>
+    <w:p>
+      <w:pPr>
+        <w:spacing w:line="360" w:lineRule="auto"/>
+        <w:rPr>
+          <w:rFonts w:ascii="Times New Roman" w:hAnsi="Times New Roman" w:cs="Times New Roman"/>
+          <w:sz w:val="24"/>
+          <w:szCs w:val="24"/>
+        </w:rPr>
+      </w:pPr>
+      <w:r>
+        <w:rPr>
+          <w:rFonts w:ascii="Times New Roman" w:hAnsi="Times New Roman" w:cs="Times New Roman"/>
+          <w:sz w:val="24"/>
+          <w:szCs w:val="24"/>
+        </w:rPr>
+        <w:t>Credit card fraud detection’s goal is to decide if the given transaction is fra</w:t>
+      </w:r>
+      <w:r>
+        <w:rPr>
+          <w:rFonts w:ascii="Times New Roman" w:hAnsi="Times New Roman" w:cs="Times New Roman"/>
+          <w:sz w:val="24"/>
+          <w:szCs w:val="24"/>
+        </w:rPr>
+        <w:t>u</w:t>
+      </w:r>
+      <w:r>
+        <w:rPr>
+          <w:rFonts w:ascii="Times New Roman" w:hAnsi="Times New Roman" w:cs="Times New Roman"/>
+          <w:sz w:val="24"/>
+          <w:szCs w:val="24"/>
+        </w:rPr>
+        <w:t xml:space="preserve">dulent </w:t>
+      </w:r>
+      <w:r>
+        <w:rPr>
+          <w:rFonts w:ascii="Times New Roman" w:hAnsi="Times New Roman" w:cs="Times New Roman"/>
+          <w:sz w:val="24"/>
+          <w:szCs w:val="24"/>
+        </w:rPr>
+        <w:t>or not according to the previous transaction data.</w:t>
+      </w:r>
+      <w:r>
+        <w:rPr>
+          <w:rFonts w:ascii="Times New Roman" w:hAnsi="Times New Roman" w:cs="Times New Roman"/>
+          <w:sz w:val="24"/>
+          <w:szCs w:val="24"/>
+        </w:rPr>
+        <w:t xml:space="preserve"> Now the challenge in this type of dataset is that, when you want to train a model while measuring the accuracy the results will be higher than 90% even if the model labels all </w:t>
+      </w:r>
+      <w:r>
+        <w:rPr>
+          <w:rFonts w:ascii="Times New Roman" w:hAnsi="Times New Roman" w:cs="Times New Roman"/>
+          <w:sz w:val="24"/>
+          <w:szCs w:val="24"/>
+        </w:rPr>
+        <w:t>transactions</w:t>
+      </w:r>
+      <w:r>
+        <w:rPr>
+          <w:rFonts w:ascii="Times New Roman" w:hAnsi="Times New Roman" w:cs="Times New Roman"/>
+          <w:sz w:val="24"/>
+          <w:szCs w:val="24"/>
+        </w:rPr>
+        <w:t xml:space="preserve"> as non-fraud</w:t>
+      </w:r>
+      <w:r>
+        <w:rPr>
+          <w:rFonts w:ascii="Times New Roman" w:hAnsi="Times New Roman" w:cs="Times New Roman"/>
+          <w:sz w:val="24"/>
+          <w:szCs w:val="24"/>
+        </w:rPr>
+        <w:t xml:space="preserve"> and the reason for that </w:t>
+      </w:r>
+      <w:r>
+        <w:rPr>
+          <w:rFonts w:ascii="Times New Roman" w:hAnsi="Times New Roman" w:cs="Times New Roman"/>
+          <w:sz w:val="24"/>
+          <w:szCs w:val="24"/>
+        </w:rPr>
+        <w:t xml:space="preserve">is because </w:t>
+      </w:r>
+      <w:r>
+        <w:rPr>
+          <w:rFonts w:ascii="Times New Roman" w:hAnsi="Times New Roman" w:cs="Times New Roman"/>
+          <w:sz w:val="24"/>
+          <w:szCs w:val="24"/>
+        </w:rPr>
+        <w:t>these kinds of datasets</w:t>
+      </w:r>
+      <w:r>
+        <w:rPr>
+          <w:rFonts w:ascii="Times New Roman" w:hAnsi="Times New Roman" w:cs="Times New Roman"/>
+          <w:sz w:val="24"/>
+          <w:szCs w:val="24"/>
+        </w:rPr>
+        <w:t xml:space="preserve"> are highly imbalanced.</w:t>
+      </w:r>
+      <w:r>
+        <w:rPr>
+          <w:rFonts w:ascii="Times New Roman" w:hAnsi="Times New Roman" w:cs="Times New Roman"/>
+          <w:sz w:val="24"/>
+          <w:szCs w:val="24"/>
+        </w:rPr>
+        <w:t xml:space="preserve"> For </w:t>
+      </w:r>
+      <w:r>
+        <w:rPr>
+          <w:rFonts w:ascii="Times New Roman" w:hAnsi="Times New Roman" w:cs="Times New Roman"/>
+          <w:sz w:val="24"/>
+          <w:szCs w:val="24"/>
+        </w:rPr>
+        <w:t xml:space="preserve">example, in the data that we will use only 492 transactions </w:t>
+      </w:r>
+      <w:r>
+        <w:rPr>
+          <w:rFonts w:ascii="Times New Roman" w:hAnsi="Times New Roman" w:cs="Times New Roman"/>
+          <w:sz w:val="24"/>
+          <w:szCs w:val="24"/>
+        </w:rPr>
+        <w:lastRenderedPageBreak/>
+        <w:t>are fraud and 284315 transaction are not fraud.</w:t>
+      </w:r>
+      <w:r>
+        <w:rPr>
+          <w:rFonts w:ascii="Times New Roman" w:hAnsi="Times New Roman" w:cs="Times New Roman"/>
+          <w:sz w:val="24"/>
+          <w:szCs w:val="24"/>
+        </w:rPr>
+        <w:t xml:space="preserve"> </w:t>
+      </w:r>
+      <w:r>
+        <w:rPr>
+          <w:rFonts w:ascii="Times New Roman" w:hAnsi="Times New Roman" w:cs="Times New Roman"/>
+          <w:sz w:val="24"/>
+          <w:szCs w:val="24"/>
+        </w:rPr>
+        <w:t>This means roughly 0.17 percent of all transactions.</w:t>
+      </w:r>
+    </w:p>
+    <w:p>
+      <w:pPr>
+        <w:spacing w:line="360" w:lineRule="auto"/>
+        <w:rPr>
+          <w:rFonts w:ascii="Times New Roman" w:hAnsi="Times New Roman" w:cs="Times New Roman"/>
           <w:sz w:val="24"/>
           <w:szCs w:val="24"/>
         </w:rPr>

</xml_diff>

<commit_message>
battle between catboost, tensorflow and lgb
</commit_message>
<xml_diff>
--- a/Research Paper.docx
+++ b/Research Paper.docx
@@ -696,6 +696,56 @@
           <w:szCs w:val="24"/>
         </w:rPr>
         <w:t>This means roughly 0.17 percent of all transactions.</w:t>
+      </w:r>
+    </w:p>
+    <w:p>
+      <w:pPr>
+        <w:spacing w:line="360" w:lineRule="auto"/>
+        <w:rPr>
+          <w:rFonts w:ascii="Times New Roman" w:hAnsi="Times New Roman" w:cs="Times New Roman"/>
+          <w:sz w:val="24"/>
+          <w:szCs w:val="24"/>
+        </w:rPr>
+      </w:pPr>
+      <w:r>
+        <w:rPr>
+          <w:rFonts w:ascii="Times New Roman" w:hAnsi="Times New Roman" w:cs="Times New Roman"/>
+          <w:sz w:val="24"/>
+          <w:szCs w:val="24"/>
+        </w:rPr>
+        <w:t xml:space="preserve">In this paper I used multiple supervised learning </w:t>
+      </w:r>
+      <w:r>
+        <w:rPr>
+          <w:rFonts w:ascii="Times New Roman" w:hAnsi="Times New Roman" w:cs="Times New Roman"/>
+          <w:sz w:val="24"/>
+          <w:szCs w:val="24"/>
+        </w:rPr>
+        <w:t>algorithms</w:t>
+      </w:r>
+      <w:r>
+        <w:rPr>
+          <w:rFonts w:ascii="Times New Roman" w:hAnsi="Times New Roman" w:cs="Times New Roman"/>
+          <w:sz w:val="24"/>
+          <w:szCs w:val="24"/>
+        </w:rPr>
+        <w:t>, deep learning models and compared their ROC_AUC score, F1-Score, Precision and Accuracy on the real</w:t>
+      </w:r>
+      <w:r>
+        <w:rPr>
+          <w:rFonts w:ascii="Times New Roman" w:hAnsi="Times New Roman" w:cs="Times New Roman"/>
+          <w:sz w:val="24"/>
+          <w:szCs w:val="24"/>
+        </w:rPr>
+        <w:t>-</w:t>
+      </w:r>
+      <w:r>
+        <w:rPr>
+          <w:rFonts w:ascii="Times New Roman" w:hAnsi="Times New Roman" w:cs="Times New Roman"/>
+          <w:sz w:val="24"/>
+          <w:szCs w:val="24"/>
+        </w:rPr>
+        <w:t>world dataset.</w:t>
       </w:r>
     </w:p>
     <w:p>

</xml_diff>

<commit_message>
working on materials part of research paper
</commit_message>
<xml_diff>
--- a/Research Paper.docx
+++ b/Research Paper.docx
@@ -713,23 +713,7 @@
           <w:sz w:val="24"/>
           <w:szCs w:val="24"/>
         </w:rPr>
-        <w:t xml:space="preserve">In this paper I used multiple supervised learning </w:t>
-      </w:r>
-      <w:r>
-        <w:rPr>
-          <w:rFonts w:ascii="Times New Roman" w:hAnsi="Times New Roman" w:cs="Times New Roman"/>
-          <w:sz w:val="24"/>
-          <w:szCs w:val="24"/>
-        </w:rPr>
-        <w:t>algorithms</w:t>
-      </w:r>
-      <w:r>
-        <w:rPr>
-          <w:rFonts w:ascii="Times New Roman" w:hAnsi="Times New Roman" w:cs="Times New Roman"/>
-          <w:sz w:val="24"/>
-          <w:szCs w:val="24"/>
-        </w:rPr>
-        <w:t>, deep learning models and compared their ROC_AUC score, F1-Score, Precision and Accuracy on the real</w:t>
+        <w:t>In this paper I used multiple supervised learning algorithms, deep learning models and compared their ROC_AUC score, F1-Score, Precision and Accuracy on the real</w:t>
       </w:r>
       <w:r>
         <w:rPr>
@@ -761,6 +745,7 @@
     <w:p>
       <w:pPr>
         <w:spacing w:line="360" w:lineRule="auto"/>
+        <w:jc w:val="center"/>
         <w:rPr>
           <w:rFonts w:ascii="Times New Roman" w:hAnsi="Times New Roman" w:cs="Times New Roman"/>
           <w:b/>
@@ -769,29 +754,141 @@
           <w:szCs w:val="32"/>
         </w:rPr>
       </w:pPr>
+      <w:r>
+        <w:rPr>
+          <w:rFonts w:ascii="Times New Roman" w:hAnsi="Times New Roman" w:cs="Times New Roman"/>
+          <w:b/>
+          <w:bCs/>
+          <w:sz w:val="32"/>
+          <w:szCs w:val="32"/>
+        </w:rPr>
+        <w:t>Materials and methods</w:t>
+      </w:r>
     </w:p>
     <w:p>
       <w:pPr>
         <w:spacing w:line="360" w:lineRule="auto"/>
         <w:rPr>
           <w:rFonts w:ascii="Times New Roman" w:hAnsi="Times New Roman" w:cs="Times New Roman"/>
-          <w:b/>
-          <w:bCs/>
           <w:sz w:val="24"/>
           <w:szCs w:val="24"/>
         </w:rPr>
       </w:pPr>
+      <w:r>
+        <w:rPr>
+          <w:rFonts w:ascii="Times New Roman" w:hAnsi="Times New Roman" w:cs="Times New Roman"/>
+          <w:sz w:val="24"/>
+          <w:szCs w:val="24"/>
+        </w:rPr>
+        <w:t xml:space="preserve">The dataset that we have picked is one of the most famous datasets in Kaggle and it </w:t>
+      </w:r>
+      <w:r>
+        <w:rPr>
+          <w:rFonts w:ascii="Times New Roman" w:hAnsi="Times New Roman" w:cs="Times New Roman"/>
+          <w:sz w:val="24"/>
+          <w:szCs w:val="24"/>
+        </w:rPr>
+        <w:t xml:space="preserve">contains transactions made by credit cards in September 2013 by </w:t>
+      </w:r>
+      <w:r>
+        <w:rPr>
+          <w:rFonts w:ascii="Times New Roman" w:hAnsi="Times New Roman" w:cs="Times New Roman"/>
+          <w:sz w:val="24"/>
+          <w:szCs w:val="24"/>
+        </w:rPr>
+        <w:t>E</w:t>
+      </w:r>
+      <w:r>
+        <w:rPr>
+          <w:rFonts w:ascii="Times New Roman" w:hAnsi="Times New Roman" w:cs="Times New Roman"/>
+          <w:sz w:val="24"/>
+          <w:szCs w:val="24"/>
+        </w:rPr>
+        <w:t>uropean cardholders.</w:t>
+      </w:r>
+      <w:r>
+        <w:t xml:space="preserve"> </w:t>
+      </w:r>
+      <w:r>
+        <w:rPr>
+          <w:rFonts w:ascii="Times New Roman" w:hAnsi="Times New Roman" w:cs="Times New Roman"/>
+          <w:sz w:val="24"/>
+          <w:szCs w:val="24"/>
+        </w:rPr>
+        <w:t>The dataset is highly unbalanced, the positive class (frauds) account for 0.172% of all transactions</w:t>
+      </w:r>
+      <w:r>
+        <w:rPr>
+          <w:rFonts w:ascii="Times New Roman" w:hAnsi="Times New Roman" w:cs="Times New Roman"/>
+          <w:sz w:val="24"/>
+          <w:szCs w:val="24"/>
+        </w:rPr>
+        <w:t xml:space="preserve"> and the figure below shows it visually.</w:t>
+      </w:r>
     </w:p>
     <w:p>
       <w:pPr>
         <w:spacing w:line="360" w:lineRule="auto"/>
-        <w:rPr>
-          <w:b/>
-          <w:bCs/>
-          <w:sz w:val="24"/>
-          <w:szCs w:val="24"/>
+        <w:jc w:val="center"/>
+        <w:rPr>
+          <w:rFonts w:ascii="Times New Roman" w:hAnsi="Times New Roman" w:cs="Times New Roman"/>
+          <w:b/>
+          <w:bCs/>
+          <w:sz w:val="32"/>
+          <w:szCs w:val="32"/>
         </w:rPr>
       </w:pPr>
+      <w:r>
+        <w:rPr>
+          <w:rFonts w:ascii="Times New Roman" w:hAnsi="Times New Roman" w:cs="Times New Roman"/>
+          <w:b/>
+          <w:bCs/>
+          <w:sz w:val="32"/>
+          <w:szCs w:val="32"/>
+        </w:rPr>
+        <w:drawing>
+          <wp:inline distT="0" distB="0" distL="0" distR="0" wp14:anchorId="05F9C2EF" wp14:editId="6A1CFD9C">
+            <wp:extent cx="3924300" cy="2617470"/>
+            <wp:effectExtent l="0" t="0" r="0" b="0"/>
+            <wp:docPr id="1" name="Picture 1"/>
+            <wp:cNvGraphicFramePr>
+              <a:graphicFrameLocks xmlns:a="http://schemas.openxmlformats.org/drawingml/2006/main" noChangeAspect="1"/>
+            </wp:cNvGraphicFramePr>
+            <a:graphic xmlns:a="http://schemas.openxmlformats.org/drawingml/2006/main">
+              <a:graphicData uri="http://schemas.openxmlformats.org/drawingml/2006/picture">
+                <pic:pic xmlns:pic="http://schemas.openxmlformats.org/drawingml/2006/picture">
+                  <pic:nvPicPr>
+                    <pic:cNvPr id="1" name=""/>
+                    <pic:cNvPicPr/>
+                  </pic:nvPicPr>
+                  <pic:blipFill rotWithShape="1">
+                    <a:blip r:embed="rId4"/>
+                    <a:srcRect t="3512"/>
+                    <a:stretch/>
+                  </pic:blipFill>
+                  <pic:spPr bwMode="auto">
+                    <a:xfrm>
+                      <a:off x="0" y="0"/>
+                      <a:ext cx="3924640" cy="2617697"/>
+                    </a:xfrm>
+                    <a:prstGeom prst="rect">
+                      <a:avLst/>
+                    </a:prstGeom>
+                    <a:ln>
+                      <a:noFill/>
+                    </a:ln>
+                    <a:extLst>
+                      <a:ext uri="{53640926-AAD7-44D8-BBD7-CCE9431645EC}">
+                        <a14:shadowObscured xmlns:a14="http://schemas.microsoft.com/office/drawing/2010/main"/>
+                      </a:ext>
+                    </a:extLst>
+                  </pic:spPr>
+                </pic:pic>
+              </a:graphicData>
+            </a:graphic>
+          </wp:inline>
+        </w:drawing>
+      </w:r>
     </w:p>
     <w:sectPr>
       <w:pgSz w:w="12240" w:h="15840"/>

</xml_diff>

<commit_message>
dim reduction, undersampling, correlation
</commit_message>
<xml_diff>
--- a/Research Paper.docx
+++ b/Research Paper.docx
@@ -823,7 +823,15 @@
           <w:sz w:val="24"/>
           <w:szCs w:val="24"/>
         </w:rPr>
-        <w:t xml:space="preserve"> and the figure below shows it visually.</w:t>
+        <w:t xml:space="preserve"> and the figure below shows it visually</w:t>
+      </w:r>
+      <w:r>
+        <w:rPr>
+          <w:rFonts w:ascii="Times New Roman" w:hAnsi="Times New Roman" w:cs="Times New Roman"/>
+          <w:sz w:val="24"/>
+          <w:szCs w:val="24"/>
+        </w:rPr>
+        <w:t>:</w:t>
       </w:r>
     </w:p>
     <w:p>
@@ -889,6 +897,594 @@
           </wp:inline>
         </w:drawing>
       </w:r>
+    </w:p>
+    <w:p>
+      <w:pPr>
+        <w:spacing w:line="360" w:lineRule="auto"/>
+        <w:rPr>
+          <w:rFonts w:ascii="Times New Roman" w:hAnsi="Times New Roman" w:cs="Times New Roman"/>
+          <w:sz w:val="24"/>
+          <w:szCs w:val="24"/>
+        </w:rPr>
+      </w:pPr>
+      <w:r>
+        <w:rPr>
+          <w:rFonts w:ascii="Times New Roman" w:hAnsi="Times New Roman" w:cs="Times New Roman"/>
+          <w:sz w:val="24"/>
+          <w:szCs w:val="24"/>
+        </w:rPr>
+        <w:t xml:space="preserve">If we use </w:t>
+      </w:r>
+      <w:r>
+        <w:rPr>
+          <w:rFonts w:ascii="Times New Roman" w:hAnsi="Times New Roman" w:cs="Times New Roman"/>
+          <w:b/>
+          <w:bCs/>
+          <w:sz w:val="24"/>
+          <w:szCs w:val="24"/>
+        </w:rPr>
+        <w:t>accuracy = (TP+TN)/ (</w:t>
+      </w:r>
+      <w:r>
+        <w:rPr>
+          <w:rFonts w:ascii="Times New Roman" w:hAnsi="Times New Roman" w:cs="Times New Roman"/>
+          <w:b/>
+          <w:bCs/>
+          <w:sz w:val="24"/>
+          <w:szCs w:val="24"/>
+        </w:rPr>
+        <w:t>TP+TN</w:t>
+      </w:r>
+      <w:r>
+        <w:rPr>
+          <w:rFonts w:ascii="Times New Roman" w:hAnsi="Times New Roman" w:cs="Times New Roman"/>
+          <w:b/>
+          <w:bCs/>
+          <w:sz w:val="24"/>
+          <w:szCs w:val="24"/>
+        </w:rPr>
+        <w:t>+FP+FN</w:t>
+      </w:r>
+      <w:r>
+        <w:rPr>
+          <w:rFonts w:ascii="Times New Roman" w:hAnsi="Times New Roman" w:cs="Times New Roman"/>
+          <w:i/>
+          <w:iCs/>
+          <w:sz w:val="24"/>
+          <w:szCs w:val="24"/>
+        </w:rPr>
+        <w:t xml:space="preserve">) </w:t>
+      </w:r>
+      <w:r>
+        <w:rPr>
+          <w:rFonts w:ascii="Times New Roman" w:hAnsi="Times New Roman" w:cs="Times New Roman"/>
+          <w:sz w:val="24"/>
+          <w:szCs w:val="24"/>
+        </w:rPr>
+        <w:t>to calculate how well our model works this</w:t>
+      </w:r>
+      <w:r>
+        <w:rPr>
+          <w:rFonts w:ascii="Times New Roman" w:hAnsi="Times New Roman" w:cs="Times New Roman"/>
+          <w:sz w:val="24"/>
+          <w:szCs w:val="24"/>
+        </w:rPr>
+        <w:t xml:space="preserve"> method</w:t>
+      </w:r>
+      <w:r>
+        <w:rPr>
+          <w:rFonts w:ascii="Times New Roman" w:hAnsi="Times New Roman" w:cs="Times New Roman"/>
+          <w:sz w:val="24"/>
+          <w:szCs w:val="24"/>
+        </w:rPr>
+        <w:t xml:space="preserve"> would not be efficient.</w:t>
+      </w:r>
+      <w:r>
+        <w:rPr>
+          <w:rFonts w:ascii="Times New Roman" w:hAnsi="Times New Roman" w:cs="Times New Roman"/>
+          <w:sz w:val="24"/>
+          <w:szCs w:val="24"/>
+        </w:rPr>
+        <w:t xml:space="preserve"> For instance, in our case it is enough to label all rows as non-frauds </w:t>
+      </w:r>
+      <w:r>
+        <w:rPr>
+          <w:rFonts w:ascii="Times New Roman" w:hAnsi="Times New Roman" w:cs="Times New Roman"/>
+          <w:sz w:val="24"/>
+          <w:szCs w:val="24"/>
+        </w:rPr>
+        <w:t>and our accuracy will be more than 99%.</w:t>
+      </w:r>
+    </w:p>
+    <w:p>
+      <w:pPr>
+        <w:spacing w:line="360" w:lineRule="auto"/>
+        <w:rPr>
+          <w:rFonts w:ascii="Times New Roman" w:hAnsi="Times New Roman" w:cs="Times New Roman"/>
+          <w:sz w:val="24"/>
+          <w:szCs w:val="24"/>
+        </w:rPr>
+      </w:pPr>
+      <w:r>
+        <w:rPr>
+          <w:rFonts w:ascii="Times New Roman" w:hAnsi="Times New Roman" w:cs="Times New Roman"/>
+          <w:sz w:val="24"/>
+          <w:szCs w:val="24"/>
+        </w:rPr>
+        <w:t>There are few things we could do</w:t>
+      </w:r>
+      <w:r>
+        <w:rPr>
+          <w:rFonts w:ascii="Times New Roman" w:hAnsi="Times New Roman" w:cs="Times New Roman"/>
+          <w:sz w:val="24"/>
+          <w:szCs w:val="24"/>
+        </w:rPr>
+        <w:t xml:space="preserve">: Over sampling, </w:t>
+      </w:r>
+      <w:r>
+        <w:rPr>
+          <w:rFonts w:ascii="Times New Roman" w:hAnsi="Times New Roman" w:cs="Times New Roman"/>
+          <w:sz w:val="24"/>
+          <w:szCs w:val="24"/>
+        </w:rPr>
+        <w:t>under</w:t>
+      </w:r>
+      <w:r>
+        <w:rPr>
+          <w:rFonts w:ascii="Times New Roman" w:hAnsi="Times New Roman" w:cs="Times New Roman"/>
+          <w:sz w:val="24"/>
+          <w:szCs w:val="24"/>
+        </w:rPr>
+        <w:t xml:space="preserve"> sampling, Generating </w:t>
+      </w:r>
+      <w:r>
+        <w:rPr>
+          <w:rFonts w:ascii="Times New Roman" w:hAnsi="Times New Roman" w:cs="Times New Roman"/>
+          <w:sz w:val="24"/>
+          <w:szCs w:val="24"/>
+        </w:rPr>
+        <w:t>Synthetic Samples</w:t>
+      </w:r>
+      <w:r>
+        <w:rPr>
+          <w:rFonts w:ascii="Times New Roman" w:hAnsi="Times New Roman" w:cs="Times New Roman"/>
+          <w:sz w:val="24"/>
+          <w:szCs w:val="24"/>
+        </w:rPr>
+        <w:t>, Using Tree algorithms, using penalized models.</w:t>
+      </w:r>
+      <w:r>
+        <w:rPr>
+          <w:rFonts w:ascii="Times New Roman" w:hAnsi="Times New Roman" w:cs="Times New Roman"/>
+          <w:sz w:val="24"/>
+          <w:szCs w:val="24"/>
+        </w:rPr>
+        <w:t xml:space="preserve"> Experimenting on these methods we found out that </w:t>
+      </w:r>
+      <w:r>
+        <w:rPr>
+          <w:rFonts w:ascii="Times New Roman" w:hAnsi="Times New Roman" w:cs="Times New Roman"/>
+          <w:sz w:val="24"/>
+          <w:szCs w:val="24"/>
+        </w:rPr>
+        <w:t>using tree algorithms on under sampled data gave us the best results.</w:t>
+      </w:r>
+      <w:r>
+        <w:rPr>
+          <w:rFonts w:ascii="Times New Roman" w:hAnsi="Times New Roman" w:cs="Times New Roman"/>
+          <w:sz w:val="24"/>
+          <w:szCs w:val="24"/>
+        </w:rPr>
+        <w:t xml:space="preserve"> Here is how </w:t>
+      </w:r>
+      <w:proofErr w:type="gramStart"/>
+      <w:r>
+        <w:rPr>
+          <w:rFonts w:ascii="Times New Roman" w:hAnsi="Times New Roman" w:cs="Times New Roman"/>
+          <w:sz w:val="24"/>
+          <w:szCs w:val="24"/>
+        </w:rPr>
+        <w:t>our</w:t>
+      </w:r>
+      <w:proofErr w:type="gramEnd"/>
+      <w:r>
+        <w:rPr>
+          <w:rFonts w:ascii="Times New Roman" w:hAnsi="Times New Roman" w:cs="Times New Roman"/>
+          <w:sz w:val="24"/>
+          <w:szCs w:val="24"/>
+        </w:rPr>
+        <w:t xml:space="preserve"> under sampled data looks like</w:t>
+      </w:r>
+      <w:r>
+        <w:rPr>
+          <w:rFonts w:ascii="Times New Roman" w:hAnsi="Times New Roman" w:cs="Times New Roman"/>
+          <w:sz w:val="24"/>
+          <w:szCs w:val="24"/>
+        </w:rPr>
+        <w:t>.</w:t>
+      </w:r>
+    </w:p>
+    <w:p>
+      <w:pPr>
+        <w:spacing w:line="360" w:lineRule="auto"/>
+        <w:jc w:val="center"/>
+        <w:rPr>
+          <w:rFonts w:ascii="Times New Roman" w:hAnsi="Times New Roman" w:cs="Times New Roman"/>
+          <w:b/>
+          <w:bCs/>
+          <w:sz w:val="32"/>
+          <w:szCs w:val="32"/>
+        </w:rPr>
+      </w:pPr>
+      <w:r>
+        <w:rPr>
+          <w:rFonts w:ascii="Times New Roman" w:hAnsi="Times New Roman" w:cs="Times New Roman"/>
+          <w:b/>
+          <w:bCs/>
+          <w:sz w:val="32"/>
+          <w:szCs w:val="32"/>
+        </w:rPr>
+        <w:lastRenderedPageBreak/>
+        <w:drawing>
+          <wp:inline distT="0" distB="0" distL="0" distR="0" wp14:anchorId="3C726904" wp14:editId="0C339573">
+            <wp:extent cx="3848433" cy="2606266"/>
+            <wp:effectExtent l="0" t="0" r="0" b="3810"/>
+            <wp:docPr id="2" name="Picture 2"/>
+            <wp:cNvGraphicFramePr>
+              <a:graphicFrameLocks xmlns:a="http://schemas.openxmlformats.org/drawingml/2006/main" noChangeAspect="1"/>
+            </wp:cNvGraphicFramePr>
+            <a:graphic xmlns:a="http://schemas.openxmlformats.org/drawingml/2006/main">
+              <a:graphicData uri="http://schemas.openxmlformats.org/drawingml/2006/picture">
+                <pic:pic xmlns:pic="http://schemas.openxmlformats.org/drawingml/2006/picture">
+                  <pic:nvPicPr>
+                    <pic:cNvPr id="1" name=""/>
+                    <pic:cNvPicPr/>
+                  </pic:nvPicPr>
+                  <pic:blipFill>
+                    <a:blip r:embed="rId5"/>
+                    <a:stretch>
+                      <a:fillRect/>
+                    </a:stretch>
+                  </pic:blipFill>
+                  <pic:spPr>
+                    <a:xfrm>
+                      <a:off x="0" y="0"/>
+                      <a:ext cx="3848433" cy="2606266"/>
+                    </a:xfrm>
+                    <a:prstGeom prst="rect">
+                      <a:avLst/>
+                    </a:prstGeom>
+                  </pic:spPr>
+                </pic:pic>
+              </a:graphicData>
+            </a:graphic>
+          </wp:inline>
+        </w:drawing>
+      </w:r>
+    </w:p>
+    <w:p>
+      <w:pPr>
+        <w:spacing w:line="360" w:lineRule="auto"/>
+        <w:rPr>
+          <w:rFonts w:ascii="Times New Roman" w:hAnsi="Times New Roman" w:cs="Times New Roman"/>
+          <w:sz w:val="24"/>
+          <w:szCs w:val="24"/>
+        </w:rPr>
+      </w:pPr>
+      <w:r>
+        <w:rPr>
+          <w:rFonts w:ascii="Times New Roman" w:hAnsi="Times New Roman" w:cs="Times New Roman"/>
+          <w:sz w:val="24"/>
+          <w:szCs w:val="24"/>
+        </w:rPr>
+        <w:t xml:space="preserve">After under sampling we have left with </w:t>
+      </w:r>
+      <w:r>
+        <w:rPr>
+          <w:rFonts w:ascii="Times New Roman" w:hAnsi="Times New Roman" w:cs="Times New Roman"/>
+          <w:sz w:val="24"/>
+          <w:szCs w:val="24"/>
+        </w:rPr>
+        <w:t>492 fraud ad 492 non fraud rows.</w:t>
+      </w:r>
+      <w:r>
+        <w:rPr>
+          <w:rFonts w:ascii="Times New Roman" w:hAnsi="Times New Roman" w:cs="Times New Roman"/>
+          <w:sz w:val="24"/>
+          <w:szCs w:val="24"/>
+        </w:rPr>
+        <w:t xml:space="preserve"> In the dataset we have total 31 colum</w:t>
+      </w:r>
+      <w:r>
+        <w:rPr>
+          <w:rFonts w:ascii="Times New Roman" w:hAnsi="Times New Roman" w:cs="Times New Roman"/>
+          <w:sz w:val="24"/>
+          <w:szCs w:val="24"/>
+        </w:rPr>
+        <w:t>ns.</w:t>
+      </w:r>
+      <w:r>
+        <w:rPr>
+          <w:rFonts w:ascii="Times New Roman" w:hAnsi="Times New Roman" w:cs="Times New Roman"/>
+          <w:sz w:val="24"/>
+          <w:szCs w:val="24"/>
+        </w:rPr>
+        <w:t xml:space="preserve"> 28 of them is labelled from V1-V28 and there is Time, Amount and Class</w:t>
+      </w:r>
+      <w:r>
+        <w:rPr>
+          <w:rFonts w:ascii="Times New Roman" w:hAnsi="Times New Roman" w:cs="Times New Roman"/>
+          <w:sz w:val="24"/>
+          <w:szCs w:val="24"/>
+        </w:rPr>
+        <w:t xml:space="preserve"> </w:t>
+      </w:r>
+      <w:r>
+        <w:rPr>
+          <w:rFonts w:ascii="Times New Roman" w:hAnsi="Times New Roman" w:cs="Times New Roman"/>
+          <w:sz w:val="24"/>
+          <w:szCs w:val="24"/>
+        </w:rPr>
+        <w:t>(fraud or non</w:t>
+      </w:r>
+      <w:r>
+        <w:rPr>
+          <w:rFonts w:ascii="Times New Roman" w:hAnsi="Times New Roman" w:cs="Times New Roman"/>
+          <w:sz w:val="24"/>
+          <w:szCs w:val="24"/>
+        </w:rPr>
+        <w:t>-</w:t>
+      </w:r>
+      <w:r>
+        <w:rPr>
+          <w:rFonts w:ascii="Times New Roman" w:hAnsi="Times New Roman" w:cs="Times New Roman"/>
+          <w:sz w:val="24"/>
+          <w:szCs w:val="24"/>
+        </w:rPr>
+        <w:t>fraud)</w:t>
+      </w:r>
+      <w:r>
+        <w:rPr>
+          <w:rFonts w:ascii="Times New Roman" w:hAnsi="Times New Roman" w:cs="Times New Roman"/>
+          <w:sz w:val="24"/>
+          <w:szCs w:val="24"/>
+        </w:rPr>
+        <w:t xml:space="preserve"> which target column</w:t>
+      </w:r>
+      <w:r>
+        <w:rPr>
+          <w:rFonts w:ascii="Times New Roman" w:hAnsi="Times New Roman" w:cs="Times New Roman"/>
+          <w:sz w:val="24"/>
+          <w:szCs w:val="24"/>
+        </w:rPr>
+        <w:t>.</w:t>
+      </w:r>
+      <w:r>
+        <w:rPr>
+          <w:rFonts w:ascii="Times New Roman" w:hAnsi="Times New Roman" w:cs="Times New Roman"/>
+          <w:sz w:val="24"/>
+          <w:szCs w:val="24"/>
+        </w:rPr>
+        <w:t xml:space="preserve"> The correlation between them is </w:t>
+      </w:r>
+      <w:r>
+        <w:rPr>
+          <w:rFonts w:ascii="Times New Roman" w:hAnsi="Times New Roman" w:cs="Times New Roman"/>
+          <w:sz w:val="24"/>
+          <w:szCs w:val="24"/>
+        </w:rPr>
+        <w:t>like</w:t>
+      </w:r>
+      <w:r>
+        <w:rPr>
+          <w:rFonts w:ascii="Times New Roman" w:hAnsi="Times New Roman" w:cs="Times New Roman"/>
+          <w:sz w:val="24"/>
+          <w:szCs w:val="24"/>
+        </w:rPr>
+        <w:t xml:space="preserve"> this.</w:t>
+      </w:r>
+      <w:r>
+        <w:rPr>
+          <w:noProof/>
+        </w:rPr>
+        <w:t xml:space="preserve"> </w:t>
+      </w:r>
+      <w:r>
+        <w:rPr>
+          <w:rFonts w:ascii="Times New Roman" w:hAnsi="Times New Roman" w:cs="Times New Roman"/>
+          <w:sz w:val="24"/>
+          <w:szCs w:val="24"/>
+        </w:rPr>
+        <w:drawing>
+          <wp:inline distT="0" distB="0" distL="0" distR="0" wp14:anchorId="7044A647" wp14:editId="33750070">
+            <wp:extent cx="5943600" cy="4269105"/>
+            <wp:effectExtent l="0" t="0" r="0" b="0"/>
+            <wp:docPr id="3" name="Picture 3"/>
+            <wp:cNvGraphicFramePr>
+              <a:graphicFrameLocks xmlns:a="http://schemas.openxmlformats.org/drawingml/2006/main" noChangeAspect="1"/>
+            </wp:cNvGraphicFramePr>
+            <a:graphic xmlns:a="http://schemas.openxmlformats.org/drawingml/2006/main">
+              <a:graphicData uri="http://schemas.openxmlformats.org/drawingml/2006/picture">
+                <pic:pic xmlns:pic="http://schemas.openxmlformats.org/drawingml/2006/picture">
+                  <pic:nvPicPr>
+                    <pic:cNvPr id="1" name=""/>
+                    <pic:cNvPicPr/>
+                  </pic:nvPicPr>
+                  <pic:blipFill>
+                    <a:blip r:embed="rId6"/>
+                    <a:stretch>
+                      <a:fillRect/>
+                    </a:stretch>
+                  </pic:blipFill>
+                  <pic:spPr>
+                    <a:xfrm>
+                      <a:off x="0" y="0"/>
+                      <a:ext cx="5943600" cy="4269105"/>
+                    </a:xfrm>
+                    <a:prstGeom prst="rect">
+                      <a:avLst/>
+                    </a:prstGeom>
+                  </pic:spPr>
+                </pic:pic>
+              </a:graphicData>
+            </a:graphic>
+          </wp:inline>
+        </w:drawing>
+      </w:r>
+      <w:r>
+        <w:rPr>
+          <w:rFonts w:ascii="Times New Roman" w:hAnsi="Times New Roman" w:cs="Times New Roman"/>
+          <w:sz w:val="24"/>
+          <w:szCs w:val="24"/>
+        </w:rPr>
+        <w:t xml:space="preserve"> </w:t>
+      </w:r>
+      <w:r>
+        <w:rPr>
+          <w:rFonts w:ascii="Times New Roman" w:hAnsi="Times New Roman" w:cs="Times New Roman"/>
+          <w:sz w:val="24"/>
+          <w:szCs w:val="24"/>
+        </w:rPr>
+        <w:t xml:space="preserve">The interesting pattern we need here is in the last row (Class) and we can see that columns V10, </w:t>
+      </w:r>
+      <w:r>
+        <w:rPr>
+          <w:rFonts w:ascii="Times New Roman" w:hAnsi="Times New Roman" w:cs="Times New Roman"/>
+          <w:sz w:val="24"/>
+          <w:szCs w:val="24"/>
+        </w:rPr>
+        <w:lastRenderedPageBreak/>
+        <w:t>V14, V12 have negative c</w:t>
+      </w:r>
+      <w:r>
+        <w:rPr>
+          <w:rFonts w:ascii="Times New Roman" w:hAnsi="Times New Roman" w:cs="Times New Roman"/>
+          <w:sz w:val="24"/>
+          <w:szCs w:val="24"/>
+        </w:rPr>
+        <w:t>orrelation</w:t>
+      </w:r>
+      <w:r>
+        <w:rPr>
+          <w:rFonts w:ascii="Times New Roman" w:hAnsi="Times New Roman" w:cs="Times New Roman"/>
+          <w:sz w:val="24"/>
+          <w:szCs w:val="24"/>
+        </w:rPr>
+        <w:t xml:space="preserve"> </w:t>
+      </w:r>
+      <w:r>
+        <w:rPr>
+          <w:rFonts w:ascii="Times New Roman" w:hAnsi="Times New Roman" w:cs="Times New Roman"/>
+          <w:sz w:val="24"/>
+          <w:szCs w:val="24"/>
+        </w:rPr>
+        <w:t>with class variable.</w:t>
+      </w:r>
+      <w:r>
+        <w:rPr>
+          <w:rFonts w:ascii="Times New Roman" w:hAnsi="Times New Roman" w:cs="Times New Roman"/>
+          <w:sz w:val="24"/>
+          <w:szCs w:val="24"/>
+        </w:rPr>
+        <w:t xml:space="preserve"> By using only those three columns and using dimensionality </w:t>
+      </w:r>
+      <w:r>
+        <w:rPr>
+          <w:rFonts w:ascii="Times New Roman" w:hAnsi="Times New Roman" w:cs="Times New Roman"/>
+          <w:sz w:val="24"/>
+          <w:szCs w:val="24"/>
+        </w:rPr>
+        <w:t>reduction</w:t>
+      </w:r>
+      <w:r>
+        <w:rPr>
+          <w:rFonts w:ascii="Times New Roman" w:hAnsi="Times New Roman" w:cs="Times New Roman"/>
+          <w:sz w:val="24"/>
+          <w:szCs w:val="24"/>
+        </w:rPr>
+        <w:t xml:space="preserve"> </w:t>
+      </w:r>
+      <w:r>
+        <w:rPr>
+          <w:rFonts w:ascii="Times New Roman" w:hAnsi="Times New Roman" w:cs="Times New Roman"/>
+          <w:sz w:val="24"/>
+          <w:szCs w:val="24"/>
+        </w:rPr>
+        <w:t>we were able to find some interesting patterns in the data.</w:t>
+      </w:r>
+    </w:p>
+    <w:p>
+      <w:pPr>
+        <w:spacing w:line="360" w:lineRule="auto"/>
+        <w:jc w:val="center"/>
+        <w:rPr>
+          <w:rFonts w:ascii="Times New Roman" w:hAnsi="Times New Roman" w:cs="Times New Roman"/>
+          <w:sz w:val="24"/>
+          <w:szCs w:val="24"/>
+        </w:rPr>
+      </w:pPr>
+      <w:r>
+        <w:rPr>
+          <w:rFonts w:ascii="Times New Roman" w:hAnsi="Times New Roman" w:cs="Times New Roman"/>
+          <w:sz w:val="24"/>
+          <w:szCs w:val="24"/>
+        </w:rPr>
+        <w:drawing>
+          <wp:inline distT="0" distB="0" distL="0" distR="0" wp14:anchorId="0818023C" wp14:editId="1C1A5EE9">
+            <wp:extent cx="3162574" cy="2789162"/>
+            <wp:effectExtent l="0" t="0" r="0" b="0"/>
+            <wp:docPr id="4" name="Picture 4"/>
+            <wp:cNvGraphicFramePr>
+              <a:graphicFrameLocks xmlns:a="http://schemas.openxmlformats.org/drawingml/2006/main" noChangeAspect="1"/>
+            </wp:cNvGraphicFramePr>
+            <a:graphic xmlns:a="http://schemas.openxmlformats.org/drawingml/2006/main">
+              <a:graphicData uri="http://schemas.openxmlformats.org/drawingml/2006/picture">
+                <pic:pic xmlns:pic="http://schemas.openxmlformats.org/drawingml/2006/picture">
+                  <pic:nvPicPr>
+                    <pic:cNvPr id="1" name=""/>
+                    <pic:cNvPicPr/>
+                  </pic:nvPicPr>
+                  <pic:blipFill>
+                    <a:blip r:embed="rId7"/>
+                    <a:stretch>
+                      <a:fillRect/>
+                    </a:stretch>
+                  </pic:blipFill>
+                  <pic:spPr>
+                    <a:xfrm>
+                      <a:off x="0" y="0"/>
+                      <a:ext cx="3162574" cy="2789162"/>
+                    </a:xfrm>
+                    <a:prstGeom prst="rect">
+                      <a:avLst/>
+                    </a:prstGeom>
+                  </pic:spPr>
+                </pic:pic>
+              </a:graphicData>
+            </a:graphic>
+          </wp:inline>
+        </w:drawing>
+      </w:r>
+    </w:p>
+    <w:p>
+      <w:pPr>
+        <w:spacing w:line="360" w:lineRule="auto"/>
+        <w:rPr>
+          <w:rFonts w:ascii="Times New Roman" w:hAnsi="Times New Roman" w:cs="Times New Roman"/>
+          <w:sz w:val="24"/>
+          <w:szCs w:val="24"/>
+        </w:rPr>
+      </w:pPr>
+    </w:p>
+    <w:p>
+      <w:pPr>
+        <w:spacing w:line="360" w:lineRule="auto"/>
+        <w:rPr>
+          <w:rFonts w:ascii="Times New Roman" w:hAnsi="Times New Roman" w:cs="Times New Roman"/>
+          <w:sz w:val="24"/>
+          <w:szCs w:val="24"/>
+        </w:rPr>
+      </w:pPr>
     </w:p>
     <w:sectPr>
       <w:pgSz w:w="12240" w:h="15840"/>

</xml_diff>

<commit_message>
fixed train test split
</commit_message>
<xml_diff>
--- a/Research Paper.docx
+++ b/Research Paper.docx
@@ -1075,25 +1075,7 @@
           <w:sz w:val="24"/>
           <w:szCs w:val="24"/>
         </w:rPr>
-        <w:t xml:space="preserve"> Here is how </w:t>
-      </w:r>
-      <w:proofErr w:type="gramStart"/>
-      <w:r>
-        <w:rPr>
-          <w:rFonts w:ascii="Times New Roman" w:hAnsi="Times New Roman" w:cs="Times New Roman"/>
-          <w:sz w:val="24"/>
-          <w:szCs w:val="24"/>
-        </w:rPr>
-        <w:t>our</w:t>
-      </w:r>
-      <w:proofErr w:type="gramEnd"/>
-      <w:r>
-        <w:rPr>
-          <w:rFonts w:ascii="Times New Roman" w:hAnsi="Times New Roman" w:cs="Times New Roman"/>
-          <w:sz w:val="24"/>
-          <w:szCs w:val="24"/>
-        </w:rPr>
-        <w:t xml:space="preserve"> under sampled data looks like</w:t>
+        <w:t xml:space="preserve"> Here is how our under sampled data looks like</w:t>
       </w:r>
       <w:r>
         <w:rPr>
@@ -1469,6 +1451,30 @@
     <w:p>
       <w:pPr>
         <w:spacing w:line="360" w:lineRule="auto"/>
+        <w:jc w:val="center"/>
+        <w:rPr>
+          <w:rFonts w:ascii="Times New Roman" w:hAnsi="Times New Roman" w:cs="Times New Roman"/>
+          <w:b/>
+          <w:bCs/>
+          <w:sz w:val="32"/>
+          <w:szCs w:val="32"/>
+        </w:rPr>
+      </w:pPr>
+      <w:r>
+        <w:rPr>
+          <w:rFonts w:ascii="Times New Roman" w:hAnsi="Times New Roman" w:cs="Times New Roman"/>
+          <w:b/>
+          <w:bCs/>
+          <w:sz w:val="32"/>
+          <w:szCs w:val="32"/>
+        </w:rPr>
+        <w:t>Results</w:t>
+      </w:r>
+    </w:p>
+    <w:p>
+      <w:pPr>
+        <w:spacing w:line="360" w:lineRule="auto"/>
+        <w:jc w:val="center"/>
         <w:rPr>
           <w:rFonts w:ascii="Times New Roman" w:hAnsi="Times New Roman" w:cs="Times New Roman"/>
           <w:sz w:val="24"/>

</xml_diff>

<commit_message>
rp finished in some way
</commit_message>
<xml_diff>
--- a/Research Paper.docx
+++ b/Research Paper.docx
@@ -851,6 +851,7 @@
           <w:rFonts w:ascii="Times New Roman" w:hAnsi="Times New Roman" w:cs="Times New Roman"/>
           <w:b/>
           <w:bCs/>
+          <w:noProof/>
           <w:sz w:val="32"/>
           <w:szCs w:val="32"/>
         </w:rPr>
@@ -923,27 +924,7 @@
           <w:sz w:val="24"/>
           <w:szCs w:val="24"/>
         </w:rPr>
-        <w:t>accuracy = (TP+TN)/ (</w:t>
-      </w:r>
-      <w:r>
-        <w:rPr>
-          <w:rFonts w:ascii="Times New Roman" w:hAnsi="Times New Roman" w:cs="Times New Roman"/>
-          <w:b/>
-          <w:bCs/>
-          <w:sz w:val="24"/>
-          <w:szCs w:val="24"/>
-        </w:rPr>
-        <w:t>TP+TN</w:t>
-      </w:r>
-      <w:r>
-        <w:rPr>
-          <w:rFonts w:ascii="Times New Roman" w:hAnsi="Times New Roman" w:cs="Times New Roman"/>
-          <w:b/>
-          <w:bCs/>
-          <w:sz w:val="24"/>
-          <w:szCs w:val="24"/>
-        </w:rPr>
-        <w:t>+FP+FN</w:t>
+        <w:t>accuracy = (TP+TN)/ (TP+TN+FP+FN</w:t>
       </w:r>
       <w:r>
         <w:rPr>
@@ -1075,7 +1056,25 @@
           <w:sz w:val="24"/>
           <w:szCs w:val="24"/>
         </w:rPr>
-        <w:t xml:space="preserve"> Here is how our under sampled data looks like</w:t>
+        <w:t xml:space="preserve"> Here is how </w:t>
+      </w:r>
+      <w:proofErr w:type="gramStart"/>
+      <w:r>
+        <w:rPr>
+          <w:rFonts w:ascii="Times New Roman" w:hAnsi="Times New Roman" w:cs="Times New Roman"/>
+          <w:sz w:val="24"/>
+          <w:szCs w:val="24"/>
+        </w:rPr>
+        <w:t>our</w:t>
+      </w:r>
+      <w:proofErr w:type="gramEnd"/>
+      <w:r>
+        <w:rPr>
+          <w:rFonts w:ascii="Times New Roman" w:hAnsi="Times New Roman" w:cs="Times New Roman"/>
+          <w:sz w:val="24"/>
+          <w:szCs w:val="24"/>
+        </w:rPr>
+        <w:t xml:space="preserve"> under sampled data looks like</w:t>
       </w:r>
       <w:r>
         <w:rPr>
@@ -1103,6 +1102,7 @@
           <w:rFonts w:ascii="Times New Roman" w:hAnsi="Times New Roman" w:cs="Times New Roman"/>
           <w:b/>
           <w:bCs/>
+          <w:noProof/>
           <w:sz w:val="32"/>
           <w:szCs w:val="32"/>
         </w:rPr>
@@ -1274,6 +1274,7 @@
       <w:r>
         <w:rPr>
           <w:rFonts w:ascii="Times New Roman" w:hAnsi="Times New Roman" w:cs="Times New Roman"/>
+          <w:noProof/>
           <w:sz w:val="24"/>
           <w:szCs w:val="24"/>
         </w:rPr>
@@ -1344,15 +1345,7 @@
           <w:sz w:val="24"/>
           <w:szCs w:val="24"/>
         </w:rPr>
-        <w:t>orrelation</w:t>
-      </w:r>
-      <w:r>
-        <w:rPr>
-          <w:rFonts w:ascii="Times New Roman" w:hAnsi="Times New Roman" w:cs="Times New Roman"/>
-          <w:sz w:val="24"/>
-          <w:szCs w:val="24"/>
-        </w:rPr>
-        <w:t xml:space="preserve"> </w:t>
+        <w:t xml:space="preserve">orrelation </w:t>
       </w:r>
       <w:r>
         <w:rPr>
@@ -1376,15 +1369,7 @@
           <w:sz w:val="24"/>
           <w:szCs w:val="24"/>
         </w:rPr>
-        <w:t>reduction</w:t>
-      </w:r>
-      <w:r>
-        <w:rPr>
-          <w:rFonts w:ascii="Times New Roman" w:hAnsi="Times New Roman" w:cs="Times New Roman"/>
-          <w:sz w:val="24"/>
-          <w:szCs w:val="24"/>
-        </w:rPr>
-        <w:t xml:space="preserve"> </w:t>
+        <w:t xml:space="preserve">reduction </w:t>
       </w:r>
       <w:r>
         <w:rPr>
@@ -1408,6 +1393,7 @@
       <w:r>
         <w:rPr>
           <w:rFonts w:ascii="Times New Roman" w:hAnsi="Times New Roman" w:cs="Times New Roman"/>
+          <w:noProof/>
           <w:sz w:val="24"/>
           <w:szCs w:val="24"/>
         </w:rPr>
@@ -1474,7 +1460,975 @@
     <w:p>
       <w:pPr>
         <w:spacing w:line="360" w:lineRule="auto"/>
-        <w:jc w:val="center"/>
+        <w:rPr>
+          <w:rFonts w:ascii="Times New Roman" w:hAnsi="Times New Roman" w:cs="Times New Roman"/>
+          <w:sz w:val="24"/>
+          <w:szCs w:val="24"/>
+        </w:rPr>
+      </w:pPr>
+      <w:r>
+        <w:rPr>
+          <w:rFonts w:ascii="Times New Roman" w:hAnsi="Times New Roman" w:cs="Times New Roman"/>
+          <w:sz w:val="24"/>
+          <w:szCs w:val="24"/>
+        </w:rPr>
+        <w:t xml:space="preserve">Based on the </w:t>
+      </w:r>
+      <w:r>
+        <w:rPr>
+          <w:rFonts w:ascii="Times New Roman" w:hAnsi="Times New Roman" w:cs="Times New Roman"/>
+          <w:sz w:val="24"/>
+          <w:szCs w:val="24"/>
+        </w:rPr>
+        <w:t>experiments</w:t>
+      </w:r>
+      <w:r>
+        <w:rPr>
+          <w:rFonts w:ascii="Times New Roman" w:hAnsi="Times New Roman" w:cs="Times New Roman"/>
+          <w:sz w:val="24"/>
+          <w:szCs w:val="24"/>
+        </w:rPr>
+        <w:t xml:space="preserve"> we decided to divide data to 80-20 train test split ratio.</w:t>
+      </w:r>
+      <w:r>
+        <w:rPr>
+          <w:rFonts w:ascii="Times New Roman" w:hAnsi="Times New Roman" w:cs="Times New Roman"/>
+          <w:sz w:val="24"/>
+          <w:szCs w:val="24"/>
+        </w:rPr>
+        <w:t xml:space="preserve"> </w:t>
+      </w:r>
+      <w:r>
+        <w:rPr>
+          <w:rFonts w:ascii="Times New Roman" w:hAnsi="Times New Roman" w:cs="Times New Roman"/>
+          <w:sz w:val="24"/>
+          <w:szCs w:val="24"/>
+        </w:rPr>
+        <w:t xml:space="preserve">Below in the table you can witness Recall, ROC AUC, F1 scores of different machine learning </w:t>
+      </w:r>
+      <w:r>
+        <w:rPr>
+          <w:rFonts w:ascii="Times New Roman" w:hAnsi="Times New Roman" w:cs="Times New Roman"/>
+          <w:sz w:val="24"/>
+          <w:szCs w:val="24"/>
+        </w:rPr>
+        <w:t>algorithms</w:t>
+      </w:r>
+      <w:r>
+        <w:rPr>
+          <w:rFonts w:ascii="Times New Roman" w:hAnsi="Times New Roman" w:cs="Times New Roman"/>
+          <w:sz w:val="24"/>
+          <w:szCs w:val="24"/>
+        </w:rPr>
+        <w:t xml:space="preserve"> combined with stratified cross validations g</w:t>
+      </w:r>
+      <w:r>
+        <w:rPr>
+          <w:rFonts w:ascii="Times New Roman" w:hAnsi="Times New Roman" w:cs="Times New Roman"/>
+          <w:sz w:val="24"/>
+          <w:szCs w:val="24"/>
+        </w:rPr>
+        <w:t>a</w:t>
+      </w:r>
+      <w:r>
+        <w:rPr>
+          <w:rFonts w:ascii="Times New Roman" w:hAnsi="Times New Roman" w:cs="Times New Roman"/>
+          <w:sz w:val="24"/>
+          <w:szCs w:val="24"/>
+        </w:rPr>
+        <w:t>ve.</w:t>
+      </w:r>
+    </w:p>
+    <w:tbl>
+      <w:tblPr>
+        <w:tblStyle w:val="TableGrid"/>
+        <w:tblW w:w="9616" w:type="dxa"/>
+        <w:tblLook w:val="04A0" w:firstRow="1" w:lastRow="0" w:firstColumn="1" w:lastColumn="0" w:noHBand="0" w:noVBand="1"/>
+      </w:tblPr>
+      <w:tblGrid>
+        <w:gridCol w:w="4254"/>
+        <w:gridCol w:w="1850"/>
+        <w:gridCol w:w="1944"/>
+        <w:gridCol w:w="1568"/>
+      </w:tblGrid>
+      <w:tr>
+        <w:trPr>
+          <w:trHeight w:val="490"/>
+        </w:trPr>
+        <w:tc>
+          <w:tcPr>
+            <w:tcW w:w="4254" w:type="dxa"/>
+          </w:tcPr>
+          <w:p>
+            <w:pPr>
+              <w:spacing w:line="360" w:lineRule="auto"/>
+              <w:jc w:val="center"/>
+              <w:rPr>
+                <w:rFonts w:ascii="Times New Roman" w:hAnsi="Times New Roman" w:cs="Times New Roman"/>
+                <w:sz w:val="24"/>
+                <w:szCs w:val="24"/>
+                <w:lang w:val="az-Latn-AZ"/>
+              </w:rPr>
+            </w:pPr>
+            <w:r>
+              <w:rPr>
+                <w:rFonts w:ascii="Times New Roman" w:hAnsi="Times New Roman" w:cs="Times New Roman"/>
+                <w:sz w:val="24"/>
+                <w:szCs w:val="24"/>
+              </w:rPr>
+              <w:t>Model</w:t>
+            </w:r>
+          </w:p>
+        </w:tc>
+        <w:tc>
+          <w:tcPr>
+            <w:tcW w:w="1850" w:type="dxa"/>
+          </w:tcPr>
+          <w:p>
+            <w:pPr>
+              <w:spacing w:line="360" w:lineRule="auto"/>
+              <w:jc w:val="center"/>
+              <w:rPr>
+                <w:rFonts w:ascii="Times New Roman" w:hAnsi="Times New Roman" w:cs="Times New Roman"/>
+                <w:sz w:val="24"/>
+                <w:szCs w:val="24"/>
+              </w:rPr>
+            </w:pPr>
+            <w:r>
+              <w:rPr>
+                <w:rFonts w:ascii="Times New Roman" w:hAnsi="Times New Roman" w:cs="Times New Roman"/>
+                <w:sz w:val="24"/>
+                <w:szCs w:val="24"/>
+              </w:rPr>
+              <w:t>ROC AUC</w:t>
+            </w:r>
+          </w:p>
+        </w:tc>
+        <w:tc>
+          <w:tcPr>
+            <w:tcW w:w="1944" w:type="dxa"/>
+          </w:tcPr>
+          <w:p>
+            <w:pPr>
+              <w:spacing w:line="360" w:lineRule="auto"/>
+              <w:jc w:val="center"/>
+              <w:rPr>
+                <w:rFonts w:ascii="Times New Roman" w:hAnsi="Times New Roman" w:cs="Times New Roman"/>
+                <w:sz w:val="24"/>
+                <w:szCs w:val="24"/>
+              </w:rPr>
+            </w:pPr>
+            <w:r>
+              <w:rPr>
+                <w:rFonts w:ascii="Times New Roman" w:hAnsi="Times New Roman" w:cs="Times New Roman"/>
+                <w:sz w:val="24"/>
+                <w:szCs w:val="24"/>
+              </w:rPr>
+              <w:t>Recall Score</w:t>
+            </w:r>
+          </w:p>
+        </w:tc>
+        <w:tc>
+          <w:tcPr>
+            <w:tcW w:w="1568" w:type="dxa"/>
+          </w:tcPr>
+          <w:p>
+            <w:pPr>
+              <w:spacing w:line="360" w:lineRule="auto"/>
+              <w:jc w:val="center"/>
+              <w:rPr>
+                <w:rFonts w:ascii="Times New Roman" w:hAnsi="Times New Roman" w:cs="Times New Roman"/>
+                <w:sz w:val="24"/>
+                <w:szCs w:val="24"/>
+              </w:rPr>
+            </w:pPr>
+            <w:r>
+              <w:rPr>
+                <w:rFonts w:ascii="Times New Roman" w:hAnsi="Times New Roman" w:cs="Times New Roman"/>
+                <w:sz w:val="24"/>
+                <w:szCs w:val="24"/>
+              </w:rPr>
+              <w:t>F1 score</w:t>
+            </w:r>
+          </w:p>
+        </w:tc>
+      </w:tr>
+      <w:tr>
+        <w:trPr>
+          <w:trHeight w:val="490"/>
+        </w:trPr>
+        <w:tc>
+          <w:tcPr>
+            <w:tcW w:w="4254" w:type="dxa"/>
+          </w:tcPr>
+          <w:p>
+            <w:pPr>
+              <w:spacing w:line="360" w:lineRule="auto"/>
+              <w:rPr>
+                <w:rFonts w:ascii="Times New Roman" w:hAnsi="Times New Roman" w:cs="Times New Roman"/>
+                <w:sz w:val="24"/>
+                <w:szCs w:val="24"/>
+              </w:rPr>
+            </w:pPr>
+            <w:r>
+              <w:rPr>
+                <w:rFonts w:ascii="Times New Roman" w:hAnsi="Times New Roman" w:cs="Times New Roman"/>
+                <w:sz w:val="24"/>
+                <w:szCs w:val="24"/>
+              </w:rPr>
+              <w:t>Gradient Boosting</w:t>
+            </w:r>
+          </w:p>
+        </w:tc>
+        <w:tc>
+          <w:tcPr>
+            <w:tcW w:w="1850" w:type="dxa"/>
+          </w:tcPr>
+          <w:p>
+            <w:pPr>
+              <w:spacing w:line="360" w:lineRule="auto"/>
+              <w:jc w:val="center"/>
+              <w:rPr>
+                <w:rFonts w:ascii="Times New Roman" w:hAnsi="Times New Roman" w:cs="Times New Roman"/>
+                <w:sz w:val="24"/>
+                <w:szCs w:val="24"/>
+              </w:rPr>
+            </w:pPr>
+            <w:r>
+              <w:rPr>
+                <w:rFonts w:ascii="Times New Roman" w:hAnsi="Times New Roman" w:cs="Times New Roman"/>
+                <w:sz w:val="24"/>
+                <w:szCs w:val="24"/>
+              </w:rPr>
+              <w:t>0.98</w:t>
+            </w:r>
+            <w:r>
+              <w:rPr>
+                <w:rFonts w:ascii="Times New Roman" w:hAnsi="Times New Roman" w:cs="Times New Roman"/>
+                <w:sz w:val="24"/>
+                <w:szCs w:val="24"/>
+              </w:rPr>
+              <w:t>6</w:t>
+            </w:r>
+          </w:p>
+        </w:tc>
+        <w:tc>
+          <w:tcPr>
+            <w:tcW w:w="1944" w:type="dxa"/>
+          </w:tcPr>
+          <w:p>
+            <w:pPr>
+              <w:spacing w:line="360" w:lineRule="auto"/>
+              <w:jc w:val="center"/>
+              <w:rPr>
+                <w:rFonts w:ascii="Times New Roman" w:hAnsi="Times New Roman" w:cs="Times New Roman"/>
+                <w:sz w:val="24"/>
+                <w:szCs w:val="24"/>
+              </w:rPr>
+            </w:pPr>
+            <w:r>
+              <w:rPr>
+                <w:rFonts w:ascii="Times New Roman" w:hAnsi="Times New Roman" w:cs="Times New Roman"/>
+                <w:sz w:val="24"/>
+                <w:szCs w:val="24"/>
+              </w:rPr>
+              <w:t>0.9</w:t>
+            </w:r>
+            <w:r>
+              <w:rPr>
+                <w:rFonts w:ascii="Times New Roman" w:hAnsi="Times New Roman" w:cs="Times New Roman"/>
+                <w:sz w:val="24"/>
+                <w:szCs w:val="24"/>
+              </w:rPr>
+              <w:t>60</w:t>
+            </w:r>
+          </w:p>
+        </w:tc>
+        <w:tc>
+          <w:tcPr>
+            <w:tcW w:w="1568" w:type="dxa"/>
+          </w:tcPr>
+          <w:p>
+            <w:pPr>
+              <w:spacing w:line="360" w:lineRule="auto"/>
+              <w:jc w:val="center"/>
+              <w:rPr>
+                <w:rFonts w:ascii="Times New Roman" w:hAnsi="Times New Roman" w:cs="Times New Roman"/>
+                <w:sz w:val="24"/>
+                <w:szCs w:val="24"/>
+              </w:rPr>
+            </w:pPr>
+            <w:r>
+              <w:rPr>
+                <w:rFonts w:ascii="Times New Roman" w:hAnsi="Times New Roman" w:cs="Times New Roman"/>
+                <w:sz w:val="24"/>
+                <w:szCs w:val="24"/>
+              </w:rPr>
+              <w:t>0.93</w:t>
+            </w:r>
+          </w:p>
+        </w:tc>
+      </w:tr>
+      <w:tr>
+        <w:trPr>
+          <w:trHeight w:val="490"/>
+        </w:trPr>
+        <w:tc>
+          <w:tcPr>
+            <w:tcW w:w="4254" w:type="dxa"/>
+          </w:tcPr>
+          <w:p>
+            <w:pPr>
+              <w:spacing w:line="360" w:lineRule="auto"/>
+              <w:rPr>
+                <w:rFonts w:ascii="Times New Roman" w:hAnsi="Times New Roman" w:cs="Times New Roman"/>
+                <w:sz w:val="24"/>
+                <w:szCs w:val="24"/>
+              </w:rPr>
+            </w:pPr>
+            <w:r>
+              <w:rPr>
+                <w:rFonts w:ascii="Times New Roman" w:hAnsi="Times New Roman" w:cs="Times New Roman"/>
+                <w:sz w:val="24"/>
+                <w:szCs w:val="24"/>
+              </w:rPr>
+              <w:t>Random Forest</w:t>
+            </w:r>
+          </w:p>
+        </w:tc>
+        <w:tc>
+          <w:tcPr>
+            <w:tcW w:w="1850" w:type="dxa"/>
+          </w:tcPr>
+          <w:p>
+            <w:pPr>
+              <w:spacing w:line="360" w:lineRule="auto"/>
+              <w:jc w:val="center"/>
+              <w:rPr>
+                <w:rFonts w:ascii="Times New Roman" w:hAnsi="Times New Roman" w:cs="Times New Roman"/>
+                <w:sz w:val="24"/>
+                <w:szCs w:val="24"/>
+              </w:rPr>
+            </w:pPr>
+            <w:r>
+              <w:rPr>
+                <w:rFonts w:ascii="Times New Roman" w:hAnsi="Times New Roman" w:cs="Times New Roman"/>
+                <w:sz w:val="24"/>
+                <w:szCs w:val="24"/>
+              </w:rPr>
+              <w:t>0.991</w:t>
+            </w:r>
+          </w:p>
+        </w:tc>
+        <w:tc>
+          <w:tcPr>
+            <w:tcW w:w="1944" w:type="dxa"/>
+          </w:tcPr>
+          <w:p>
+            <w:pPr>
+              <w:spacing w:line="360" w:lineRule="auto"/>
+              <w:jc w:val="center"/>
+              <w:rPr>
+                <w:rFonts w:ascii="Times New Roman" w:hAnsi="Times New Roman" w:cs="Times New Roman"/>
+                <w:sz w:val="24"/>
+                <w:szCs w:val="24"/>
+              </w:rPr>
+            </w:pPr>
+            <w:r>
+              <w:rPr>
+                <w:rFonts w:ascii="Times New Roman" w:hAnsi="Times New Roman" w:cs="Times New Roman"/>
+                <w:sz w:val="24"/>
+                <w:szCs w:val="24"/>
+              </w:rPr>
+              <w:t>0.</w:t>
+            </w:r>
+            <w:r>
+              <w:rPr>
+                <w:rFonts w:ascii="Times New Roman" w:hAnsi="Times New Roman" w:cs="Times New Roman"/>
+                <w:sz w:val="24"/>
+                <w:szCs w:val="24"/>
+              </w:rPr>
+              <w:t>948</w:t>
+            </w:r>
+          </w:p>
+        </w:tc>
+        <w:tc>
+          <w:tcPr>
+            <w:tcW w:w="1568" w:type="dxa"/>
+          </w:tcPr>
+          <w:p>
+            <w:pPr>
+              <w:spacing w:line="360" w:lineRule="auto"/>
+              <w:jc w:val="center"/>
+              <w:rPr>
+                <w:rFonts w:ascii="Times New Roman" w:hAnsi="Times New Roman" w:cs="Times New Roman"/>
+                <w:sz w:val="24"/>
+                <w:szCs w:val="24"/>
+              </w:rPr>
+            </w:pPr>
+            <w:r>
+              <w:rPr>
+                <w:rFonts w:ascii="Times New Roman" w:hAnsi="Times New Roman" w:cs="Times New Roman"/>
+                <w:sz w:val="24"/>
+                <w:szCs w:val="24"/>
+              </w:rPr>
+              <w:t>0.9</w:t>
+            </w:r>
+            <w:r>
+              <w:rPr>
+                <w:rFonts w:ascii="Times New Roman" w:hAnsi="Times New Roman" w:cs="Times New Roman"/>
+                <w:sz w:val="24"/>
+                <w:szCs w:val="24"/>
+              </w:rPr>
+              <w:t>7</w:t>
+            </w:r>
+          </w:p>
+        </w:tc>
+      </w:tr>
+      <w:tr>
+        <w:trPr>
+          <w:trHeight w:val="478"/>
+        </w:trPr>
+        <w:tc>
+          <w:tcPr>
+            <w:tcW w:w="4254" w:type="dxa"/>
+          </w:tcPr>
+          <w:p>
+            <w:pPr>
+              <w:spacing w:line="360" w:lineRule="auto"/>
+              <w:rPr>
+                <w:rFonts w:ascii="Times New Roman" w:hAnsi="Times New Roman" w:cs="Times New Roman"/>
+                <w:sz w:val="24"/>
+                <w:szCs w:val="24"/>
+              </w:rPr>
+            </w:pPr>
+            <w:r>
+              <w:rPr>
+                <w:rFonts w:ascii="Times New Roman" w:hAnsi="Times New Roman" w:cs="Times New Roman"/>
+                <w:sz w:val="24"/>
+                <w:szCs w:val="24"/>
+              </w:rPr>
+              <w:t>Logistic Regression</w:t>
+            </w:r>
+          </w:p>
+        </w:tc>
+        <w:tc>
+          <w:tcPr>
+            <w:tcW w:w="1850" w:type="dxa"/>
+          </w:tcPr>
+          <w:p>
+            <w:pPr>
+              <w:spacing w:line="360" w:lineRule="auto"/>
+              <w:jc w:val="center"/>
+              <w:rPr>
+                <w:rFonts w:ascii="Times New Roman" w:hAnsi="Times New Roman" w:cs="Times New Roman"/>
+                <w:sz w:val="24"/>
+                <w:szCs w:val="24"/>
+              </w:rPr>
+            </w:pPr>
+            <w:r>
+              <w:rPr>
+                <w:rFonts w:ascii="Times New Roman" w:hAnsi="Times New Roman" w:cs="Times New Roman"/>
+                <w:sz w:val="24"/>
+                <w:szCs w:val="24"/>
+              </w:rPr>
+              <w:t>0.976</w:t>
+            </w:r>
+          </w:p>
+        </w:tc>
+        <w:tc>
+          <w:tcPr>
+            <w:tcW w:w="1944" w:type="dxa"/>
+          </w:tcPr>
+          <w:p>
+            <w:pPr>
+              <w:spacing w:line="360" w:lineRule="auto"/>
+              <w:jc w:val="center"/>
+              <w:rPr>
+                <w:rFonts w:ascii="Times New Roman" w:hAnsi="Times New Roman" w:cs="Times New Roman"/>
+                <w:sz w:val="24"/>
+                <w:szCs w:val="24"/>
+              </w:rPr>
+            </w:pPr>
+            <w:r>
+              <w:rPr>
+                <w:rFonts w:ascii="Times New Roman" w:hAnsi="Times New Roman" w:cs="Times New Roman"/>
+                <w:sz w:val="24"/>
+                <w:szCs w:val="24"/>
+              </w:rPr>
+              <w:t>0.9</w:t>
+            </w:r>
+            <w:r>
+              <w:rPr>
+                <w:rFonts w:ascii="Times New Roman" w:hAnsi="Times New Roman" w:cs="Times New Roman"/>
+                <w:sz w:val="24"/>
+                <w:szCs w:val="24"/>
+              </w:rPr>
+              <w:t>75</w:t>
+            </w:r>
+          </w:p>
+        </w:tc>
+        <w:tc>
+          <w:tcPr>
+            <w:tcW w:w="1568" w:type="dxa"/>
+          </w:tcPr>
+          <w:p>
+            <w:pPr>
+              <w:spacing w:line="360" w:lineRule="auto"/>
+              <w:jc w:val="center"/>
+              <w:rPr>
+                <w:rFonts w:ascii="Times New Roman" w:hAnsi="Times New Roman" w:cs="Times New Roman"/>
+                <w:sz w:val="24"/>
+                <w:szCs w:val="24"/>
+              </w:rPr>
+            </w:pPr>
+            <w:r>
+              <w:rPr>
+                <w:rFonts w:ascii="Times New Roman" w:hAnsi="Times New Roman" w:cs="Times New Roman"/>
+                <w:sz w:val="24"/>
+                <w:szCs w:val="24"/>
+              </w:rPr>
+              <w:t>0.68</w:t>
+            </w:r>
+          </w:p>
+        </w:tc>
+      </w:tr>
+      <w:tr>
+        <w:trPr>
+          <w:trHeight w:val="490"/>
+        </w:trPr>
+        <w:tc>
+          <w:tcPr>
+            <w:tcW w:w="4254" w:type="dxa"/>
+          </w:tcPr>
+          <w:p>
+            <w:pPr>
+              <w:spacing w:line="360" w:lineRule="auto"/>
+              <w:rPr>
+                <w:rFonts w:ascii="Times New Roman" w:hAnsi="Times New Roman" w:cs="Times New Roman"/>
+                <w:sz w:val="24"/>
+                <w:szCs w:val="24"/>
+              </w:rPr>
+            </w:pPr>
+            <w:r>
+              <w:rPr>
+                <w:rFonts w:ascii="Times New Roman" w:hAnsi="Times New Roman" w:cs="Times New Roman"/>
+                <w:sz w:val="24"/>
+                <w:szCs w:val="24"/>
+              </w:rPr>
+              <w:t>Logistic Regression with Bagging</w:t>
+            </w:r>
+          </w:p>
+        </w:tc>
+        <w:tc>
+          <w:tcPr>
+            <w:tcW w:w="1850" w:type="dxa"/>
+          </w:tcPr>
+          <w:p>
+            <w:pPr>
+              <w:spacing w:line="360" w:lineRule="auto"/>
+              <w:jc w:val="center"/>
+              <w:rPr>
+                <w:rFonts w:ascii="Times New Roman" w:hAnsi="Times New Roman" w:cs="Times New Roman"/>
+                <w:sz w:val="24"/>
+                <w:szCs w:val="24"/>
+              </w:rPr>
+            </w:pPr>
+            <w:r>
+              <w:rPr>
+                <w:rFonts w:ascii="Times New Roman" w:hAnsi="Times New Roman" w:cs="Times New Roman"/>
+                <w:sz w:val="24"/>
+                <w:szCs w:val="24"/>
+              </w:rPr>
+              <w:t>0.979</w:t>
+            </w:r>
+          </w:p>
+        </w:tc>
+        <w:tc>
+          <w:tcPr>
+            <w:tcW w:w="1944" w:type="dxa"/>
+          </w:tcPr>
+          <w:p>
+            <w:pPr>
+              <w:spacing w:line="360" w:lineRule="auto"/>
+              <w:jc w:val="center"/>
+              <w:rPr>
+                <w:rFonts w:ascii="Times New Roman" w:hAnsi="Times New Roman" w:cs="Times New Roman"/>
+                <w:sz w:val="24"/>
+                <w:szCs w:val="24"/>
+              </w:rPr>
+            </w:pPr>
+            <w:r>
+              <w:rPr>
+                <w:rFonts w:ascii="Times New Roman" w:hAnsi="Times New Roman" w:cs="Times New Roman"/>
+                <w:sz w:val="24"/>
+                <w:szCs w:val="24"/>
+              </w:rPr>
+              <w:t>0.9</w:t>
+            </w:r>
+            <w:r>
+              <w:rPr>
+                <w:rFonts w:ascii="Times New Roman" w:hAnsi="Times New Roman" w:cs="Times New Roman"/>
+                <w:sz w:val="24"/>
+                <w:szCs w:val="24"/>
+              </w:rPr>
+              <w:t>83</w:t>
+            </w:r>
+          </w:p>
+        </w:tc>
+        <w:tc>
+          <w:tcPr>
+            <w:tcW w:w="1568" w:type="dxa"/>
+          </w:tcPr>
+          <w:p>
+            <w:pPr>
+              <w:spacing w:line="360" w:lineRule="auto"/>
+              <w:jc w:val="center"/>
+              <w:rPr>
+                <w:rFonts w:ascii="Times New Roman" w:hAnsi="Times New Roman" w:cs="Times New Roman"/>
+                <w:sz w:val="24"/>
+                <w:szCs w:val="24"/>
+              </w:rPr>
+            </w:pPr>
+            <w:r>
+              <w:rPr>
+                <w:rFonts w:ascii="Times New Roman" w:hAnsi="Times New Roman" w:cs="Times New Roman"/>
+                <w:sz w:val="24"/>
+                <w:szCs w:val="24"/>
+              </w:rPr>
+              <w:t>0.69</w:t>
+            </w:r>
+          </w:p>
+        </w:tc>
+      </w:tr>
+      <w:tr>
+        <w:trPr>
+          <w:trHeight w:val="490"/>
+        </w:trPr>
+        <w:tc>
+          <w:tcPr>
+            <w:tcW w:w="4254" w:type="dxa"/>
+          </w:tcPr>
+          <w:p>
+            <w:pPr>
+              <w:spacing w:line="360" w:lineRule="auto"/>
+              <w:rPr>
+                <w:rFonts w:ascii="Times New Roman" w:hAnsi="Times New Roman" w:cs="Times New Roman"/>
+                <w:sz w:val="24"/>
+                <w:szCs w:val="24"/>
+              </w:rPr>
+            </w:pPr>
+            <w:r>
+              <w:rPr>
+                <w:rFonts w:ascii="Times New Roman" w:hAnsi="Times New Roman" w:cs="Times New Roman"/>
+                <w:sz w:val="24"/>
+                <w:szCs w:val="24"/>
+              </w:rPr>
+              <w:t>LGBMClassifier</w:t>
+            </w:r>
+          </w:p>
+        </w:tc>
+        <w:tc>
+          <w:tcPr>
+            <w:tcW w:w="1850" w:type="dxa"/>
+          </w:tcPr>
+          <w:p>
+            <w:pPr>
+              <w:spacing w:line="360" w:lineRule="auto"/>
+              <w:jc w:val="center"/>
+              <w:rPr>
+                <w:rFonts w:ascii="Times New Roman" w:hAnsi="Times New Roman" w:cs="Times New Roman"/>
+                <w:sz w:val="24"/>
+                <w:szCs w:val="24"/>
+              </w:rPr>
+            </w:pPr>
+            <w:r>
+              <w:rPr>
+                <w:rFonts w:ascii="Times New Roman" w:hAnsi="Times New Roman" w:cs="Times New Roman"/>
+                <w:sz w:val="24"/>
+                <w:szCs w:val="24"/>
+              </w:rPr>
+              <w:t>0.99</w:t>
+            </w:r>
+            <w:r>
+              <w:rPr>
+                <w:rFonts w:ascii="Times New Roman" w:hAnsi="Times New Roman" w:cs="Times New Roman"/>
+                <w:sz w:val="24"/>
+                <w:szCs w:val="24"/>
+              </w:rPr>
+              <w:t>2</w:t>
+            </w:r>
+          </w:p>
+        </w:tc>
+        <w:tc>
+          <w:tcPr>
+            <w:tcW w:w="1944" w:type="dxa"/>
+          </w:tcPr>
+          <w:p>
+            <w:pPr>
+              <w:spacing w:line="360" w:lineRule="auto"/>
+              <w:jc w:val="center"/>
+              <w:rPr>
+                <w:rFonts w:ascii="Times New Roman" w:hAnsi="Times New Roman" w:cs="Times New Roman"/>
+                <w:sz w:val="24"/>
+                <w:szCs w:val="24"/>
+              </w:rPr>
+            </w:pPr>
+            <w:r>
+              <w:rPr>
+                <w:rFonts w:ascii="Times New Roman" w:hAnsi="Times New Roman" w:cs="Times New Roman"/>
+                <w:sz w:val="24"/>
+                <w:szCs w:val="24"/>
+              </w:rPr>
+              <w:t>0.962</w:t>
+            </w:r>
+          </w:p>
+        </w:tc>
+        <w:tc>
+          <w:tcPr>
+            <w:tcW w:w="1568" w:type="dxa"/>
+          </w:tcPr>
+          <w:p>
+            <w:pPr>
+              <w:spacing w:line="360" w:lineRule="auto"/>
+              <w:jc w:val="center"/>
+              <w:rPr>
+                <w:rFonts w:ascii="Times New Roman" w:hAnsi="Times New Roman" w:cs="Times New Roman"/>
+                <w:sz w:val="24"/>
+                <w:szCs w:val="24"/>
+              </w:rPr>
+            </w:pPr>
+            <w:r>
+              <w:rPr>
+                <w:rFonts w:ascii="Times New Roman" w:hAnsi="Times New Roman" w:cs="Times New Roman"/>
+                <w:sz w:val="24"/>
+                <w:szCs w:val="24"/>
+              </w:rPr>
+              <w:t>0.962</w:t>
+            </w:r>
+          </w:p>
+        </w:tc>
+      </w:tr>
+      <w:tr>
+        <w:trPr>
+          <w:trHeight w:val="490"/>
+        </w:trPr>
+        <w:tc>
+          <w:tcPr>
+            <w:tcW w:w="4254" w:type="dxa"/>
+          </w:tcPr>
+          <w:p>
+            <w:pPr>
+              <w:spacing w:line="360" w:lineRule="auto"/>
+              <w:rPr>
+                <w:rFonts w:ascii="Times New Roman" w:hAnsi="Times New Roman" w:cs="Times New Roman"/>
+                <w:sz w:val="24"/>
+                <w:szCs w:val="24"/>
+              </w:rPr>
+            </w:pPr>
+            <w:r>
+              <w:rPr>
+                <w:rFonts w:ascii="Times New Roman" w:hAnsi="Times New Roman" w:cs="Times New Roman"/>
+                <w:sz w:val="24"/>
+                <w:szCs w:val="24"/>
+              </w:rPr>
+              <w:t>CatBoostClassifier</w:t>
+            </w:r>
+          </w:p>
+        </w:tc>
+        <w:tc>
+          <w:tcPr>
+            <w:tcW w:w="1850" w:type="dxa"/>
+          </w:tcPr>
+          <w:p>
+            <w:pPr>
+              <w:spacing w:line="360" w:lineRule="auto"/>
+              <w:jc w:val="center"/>
+              <w:rPr>
+                <w:rFonts w:ascii="Times New Roman" w:hAnsi="Times New Roman" w:cs="Times New Roman"/>
+                <w:sz w:val="24"/>
+                <w:szCs w:val="24"/>
+              </w:rPr>
+            </w:pPr>
+            <w:r>
+              <w:rPr>
+                <w:rFonts w:ascii="Times New Roman" w:hAnsi="Times New Roman" w:cs="Times New Roman"/>
+                <w:sz w:val="24"/>
+                <w:szCs w:val="24"/>
+              </w:rPr>
+              <w:t>0.9</w:t>
+            </w:r>
+            <w:r>
+              <w:rPr>
+                <w:rFonts w:ascii="Times New Roman" w:hAnsi="Times New Roman" w:cs="Times New Roman"/>
+                <w:sz w:val="24"/>
+                <w:szCs w:val="24"/>
+              </w:rPr>
+              <w:t>93</w:t>
+            </w:r>
+          </w:p>
+        </w:tc>
+        <w:tc>
+          <w:tcPr>
+            <w:tcW w:w="1944" w:type="dxa"/>
+          </w:tcPr>
+          <w:p>
+            <w:pPr>
+              <w:spacing w:line="360" w:lineRule="auto"/>
+              <w:jc w:val="center"/>
+              <w:rPr>
+                <w:rFonts w:ascii="Times New Roman" w:hAnsi="Times New Roman" w:cs="Times New Roman"/>
+                <w:sz w:val="24"/>
+                <w:szCs w:val="24"/>
+              </w:rPr>
+            </w:pPr>
+            <w:r>
+              <w:rPr>
+                <w:rFonts w:ascii="Times New Roman" w:hAnsi="Times New Roman" w:cs="Times New Roman"/>
+                <w:sz w:val="24"/>
+                <w:szCs w:val="24"/>
+              </w:rPr>
+              <w:t>0.958</w:t>
+            </w:r>
+          </w:p>
+        </w:tc>
+        <w:tc>
+          <w:tcPr>
+            <w:tcW w:w="1568" w:type="dxa"/>
+          </w:tcPr>
+          <w:p>
+            <w:pPr>
+              <w:spacing w:line="360" w:lineRule="auto"/>
+              <w:jc w:val="center"/>
+              <w:rPr>
+                <w:rFonts w:ascii="Times New Roman" w:hAnsi="Times New Roman" w:cs="Times New Roman"/>
+                <w:sz w:val="24"/>
+                <w:szCs w:val="24"/>
+              </w:rPr>
+            </w:pPr>
+            <w:r>
+              <w:rPr>
+                <w:rFonts w:ascii="Times New Roman" w:hAnsi="Times New Roman" w:cs="Times New Roman"/>
+                <w:sz w:val="24"/>
+                <w:szCs w:val="24"/>
+              </w:rPr>
+              <w:t>0.</w:t>
+            </w:r>
+            <w:r>
+              <w:rPr>
+                <w:rFonts w:ascii="Times New Roman" w:hAnsi="Times New Roman" w:cs="Times New Roman"/>
+                <w:sz w:val="24"/>
+                <w:szCs w:val="24"/>
+              </w:rPr>
+              <w:t>969</w:t>
+            </w:r>
+          </w:p>
+        </w:tc>
+      </w:tr>
+      <w:tr>
+        <w:trPr>
+          <w:trHeight w:val="490"/>
+        </w:trPr>
+        <w:tc>
+          <w:tcPr>
+            <w:tcW w:w="4254" w:type="dxa"/>
+          </w:tcPr>
+          <w:p>
+            <w:pPr>
+              <w:spacing w:line="360" w:lineRule="auto"/>
+              <w:rPr>
+                <w:rFonts w:ascii="Times New Roman" w:hAnsi="Times New Roman" w:cs="Times New Roman"/>
+                <w:sz w:val="24"/>
+                <w:szCs w:val="24"/>
+              </w:rPr>
+            </w:pPr>
+            <w:r>
+              <w:rPr>
+                <w:rFonts w:ascii="Times New Roman" w:hAnsi="Times New Roman" w:cs="Times New Roman"/>
+                <w:sz w:val="24"/>
+                <w:szCs w:val="24"/>
+              </w:rPr>
+              <w:t>TensorFlow model</w:t>
+            </w:r>
+          </w:p>
+        </w:tc>
+        <w:tc>
+          <w:tcPr>
+            <w:tcW w:w="1850" w:type="dxa"/>
+          </w:tcPr>
+          <w:p>
+            <w:pPr>
+              <w:spacing w:line="360" w:lineRule="auto"/>
+              <w:jc w:val="center"/>
+              <w:rPr>
+                <w:rFonts w:ascii="Times New Roman" w:hAnsi="Times New Roman" w:cs="Times New Roman"/>
+                <w:sz w:val="24"/>
+                <w:szCs w:val="24"/>
+              </w:rPr>
+            </w:pPr>
+            <w:r>
+              <w:rPr>
+                <w:rFonts w:ascii="Times New Roman" w:hAnsi="Times New Roman" w:cs="Times New Roman"/>
+                <w:sz w:val="24"/>
+                <w:szCs w:val="24"/>
+              </w:rPr>
+              <w:t>0.977</w:t>
+            </w:r>
+          </w:p>
+        </w:tc>
+        <w:tc>
+          <w:tcPr>
+            <w:tcW w:w="1944" w:type="dxa"/>
+          </w:tcPr>
+          <w:p>
+            <w:pPr>
+              <w:spacing w:line="360" w:lineRule="auto"/>
+              <w:jc w:val="center"/>
+              <w:rPr>
+                <w:rFonts w:ascii="Times New Roman" w:hAnsi="Times New Roman" w:cs="Times New Roman"/>
+                <w:sz w:val="24"/>
+                <w:szCs w:val="24"/>
+              </w:rPr>
+            </w:pPr>
+            <w:r>
+              <w:rPr>
+                <w:rFonts w:ascii="Times New Roman" w:hAnsi="Times New Roman" w:cs="Times New Roman"/>
+                <w:sz w:val="24"/>
+                <w:szCs w:val="24"/>
+              </w:rPr>
+              <w:t>0.897</w:t>
+            </w:r>
+          </w:p>
+        </w:tc>
+        <w:tc>
+          <w:tcPr>
+            <w:tcW w:w="1568" w:type="dxa"/>
+          </w:tcPr>
+          <w:p>
+            <w:pPr>
+              <w:spacing w:line="360" w:lineRule="auto"/>
+              <w:jc w:val="center"/>
+              <w:rPr>
+                <w:rFonts w:ascii="Times New Roman" w:hAnsi="Times New Roman" w:cs="Times New Roman"/>
+                <w:sz w:val="24"/>
+                <w:szCs w:val="24"/>
+              </w:rPr>
+            </w:pPr>
+            <w:r>
+              <w:rPr>
+                <w:rFonts w:ascii="Times New Roman" w:hAnsi="Times New Roman" w:cs="Times New Roman"/>
+                <w:sz w:val="24"/>
+                <w:szCs w:val="24"/>
+              </w:rPr>
+              <w:t>0.921</w:t>
+            </w:r>
+          </w:p>
+        </w:tc>
+      </w:tr>
+    </w:tbl>
+    <w:p>
+      <w:pPr>
+        <w:spacing w:line="360" w:lineRule="auto"/>
         <w:rPr>
           <w:rFonts w:ascii="Times New Roman" w:hAnsi="Times New Roman" w:cs="Times New Roman"/>
           <w:sz w:val="24"/>
@@ -1491,6 +2445,381 @@
           <w:szCs w:val="24"/>
         </w:rPr>
       </w:pPr>
+      <w:r>
+        <w:rPr>
+          <w:rFonts w:ascii="Times New Roman" w:hAnsi="Times New Roman" w:cs="Times New Roman"/>
+          <w:sz w:val="24"/>
+          <w:szCs w:val="24"/>
+        </w:rPr>
+        <w:t xml:space="preserve">From the </w:t>
+      </w:r>
+      <w:r>
+        <w:rPr>
+          <w:rFonts w:ascii="Times New Roman" w:hAnsi="Times New Roman" w:cs="Times New Roman"/>
+          <w:sz w:val="24"/>
+          <w:szCs w:val="24"/>
+        </w:rPr>
+        <w:t>results above in the table we can conclude Tree Based Algorithms performed better.</w:t>
+      </w:r>
+      <w:r>
+        <w:rPr>
+          <w:rFonts w:ascii="Times New Roman" w:hAnsi="Times New Roman" w:cs="Times New Roman"/>
+          <w:sz w:val="24"/>
+          <w:szCs w:val="24"/>
+        </w:rPr>
+        <w:t xml:space="preserve">  </w:t>
+      </w:r>
+    </w:p>
+    <w:p>
+      <w:pPr>
+        <w:spacing w:line="360" w:lineRule="auto"/>
+        <w:rPr>
+          <w:rFonts w:ascii="Times New Roman" w:hAnsi="Times New Roman" w:cs="Times New Roman"/>
+          <w:sz w:val="24"/>
+          <w:szCs w:val="24"/>
+        </w:rPr>
+      </w:pPr>
+      <w:r>
+        <w:rPr>
+          <w:rFonts w:ascii="Times New Roman" w:hAnsi="Times New Roman" w:cs="Times New Roman"/>
+          <w:sz w:val="24"/>
+          <w:szCs w:val="24"/>
+        </w:rPr>
+        <w:lastRenderedPageBreak/>
+        <w:t>CatBoostClassifier has the highest ROC score followed Light GBM</w:t>
+      </w:r>
+      <w:r>
+        <w:rPr>
+          <w:rFonts w:ascii="Times New Roman" w:hAnsi="Times New Roman" w:cs="Times New Roman"/>
+          <w:sz w:val="24"/>
+          <w:szCs w:val="24"/>
+        </w:rPr>
+        <w:t xml:space="preserve"> and Random Forest</w:t>
+      </w:r>
+      <w:r>
+        <w:rPr>
+          <w:rFonts w:ascii="Times New Roman" w:hAnsi="Times New Roman" w:cs="Times New Roman"/>
+          <w:sz w:val="24"/>
+          <w:szCs w:val="24"/>
+        </w:rPr>
+        <w:t xml:space="preserve">. I did not </w:t>
+      </w:r>
+      <w:r>
+        <w:rPr>
+          <w:rFonts w:ascii="Times New Roman" w:hAnsi="Times New Roman" w:cs="Times New Roman"/>
+          <w:sz w:val="24"/>
+          <w:szCs w:val="24"/>
+        </w:rPr>
+        <w:t>have</w:t>
+      </w:r>
+      <w:r>
+        <w:rPr>
+          <w:rFonts w:ascii="Times New Roman" w:hAnsi="Times New Roman" w:cs="Times New Roman"/>
+          <w:sz w:val="24"/>
+          <w:szCs w:val="24"/>
+        </w:rPr>
+        <w:t xml:space="preserve"> good results with XGBClassifier and LGB is 7 times </w:t>
+      </w:r>
+      <w:r>
+        <w:rPr>
+          <w:rFonts w:ascii="Times New Roman" w:hAnsi="Times New Roman" w:cs="Times New Roman"/>
+          <w:sz w:val="24"/>
+          <w:szCs w:val="24"/>
+        </w:rPr>
+        <w:t>faster</w:t>
+      </w:r>
+      <w:r>
+        <w:rPr>
+          <w:rFonts w:ascii="Times New Roman" w:hAnsi="Times New Roman" w:cs="Times New Roman"/>
+          <w:sz w:val="24"/>
+          <w:szCs w:val="24"/>
+        </w:rPr>
+        <w:t xml:space="preserve"> that it.</w:t>
+      </w:r>
+      <w:r>
+        <w:rPr>
+          <w:rFonts w:ascii="Times New Roman" w:hAnsi="Times New Roman" w:cs="Times New Roman"/>
+          <w:sz w:val="24"/>
+          <w:szCs w:val="24"/>
+        </w:rPr>
+        <w:t xml:space="preserve"> </w:t>
+      </w:r>
+      <w:r>
+        <w:rPr>
+          <w:rFonts w:ascii="Times New Roman" w:hAnsi="Times New Roman" w:cs="Times New Roman"/>
+          <w:sz w:val="24"/>
+          <w:szCs w:val="24"/>
+        </w:rPr>
+        <w:t>Logistic</w:t>
+      </w:r>
+      <w:r>
+        <w:rPr>
+          <w:rFonts w:ascii="Times New Roman" w:hAnsi="Times New Roman" w:cs="Times New Roman"/>
+          <w:sz w:val="24"/>
+          <w:szCs w:val="24"/>
+        </w:rPr>
+        <w:t xml:space="preserve"> Regression had the highest recall </w:t>
+      </w:r>
+      <w:r>
+        <w:rPr>
+          <w:rFonts w:ascii="Times New Roman" w:hAnsi="Times New Roman" w:cs="Times New Roman"/>
+          <w:sz w:val="24"/>
+          <w:szCs w:val="24"/>
+        </w:rPr>
+        <w:t xml:space="preserve">but a very low f1 </w:t>
+      </w:r>
+      <w:r>
+        <w:rPr>
+          <w:rFonts w:ascii="Times New Roman" w:hAnsi="Times New Roman" w:cs="Times New Roman"/>
+          <w:sz w:val="24"/>
+          <w:szCs w:val="24"/>
+        </w:rPr>
+        <w:t xml:space="preserve">score. </w:t>
+      </w:r>
+      <w:r>
+        <w:rPr>
+          <w:rFonts w:ascii="Times New Roman" w:hAnsi="Times New Roman" w:cs="Times New Roman"/>
+          <w:sz w:val="24"/>
+          <w:szCs w:val="24"/>
+        </w:rPr>
+        <w:t xml:space="preserve">Like in ROC Cat boost and Light GBM </w:t>
+      </w:r>
+      <w:r>
+        <w:rPr>
+          <w:rFonts w:ascii="Times New Roman" w:hAnsi="Times New Roman" w:cs="Times New Roman"/>
+          <w:sz w:val="24"/>
+          <w:szCs w:val="24"/>
+        </w:rPr>
+        <w:t>had highest f1 scores.</w:t>
+      </w:r>
+    </w:p>
+    <w:p>
+      <w:pPr>
+        <w:spacing w:line="360" w:lineRule="auto"/>
+        <w:jc w:val="center"/>
+        <w:rPr>
+          <w:rFonts w:ascii="Times New Roman" w:hAnsi="Times New Roman" w:cs="Times New Roman"/>
+          <w:sz w:val="24"/>
+          <w:szCs w:val="24"/>
+        </w:rPr>
+      </w:pPr>
+      <w:r>
+        <w:rPr>
+          <w:rFonts w:ascii="Times New Roman" w:hAnsi="Times New Roman" w:cs="Times New Roman"/>
+          <w:sz w:val="24"/>
+          <w:szCs w:val="24"/>
+        </w:rPr>
+        <w:drawing>
+          <wp:inline distT="0" distB="0" distL="0" distR="0" wp14:anchorId="208D728E" wp14:editId="6D707E63">
+            <wp:extent cx="4206605" cy="2453853"/>
+            <wp:effectExtent l="0" t="0" r="3810" b="3810"/>
+            <wp:docPr id="5" name="Picture 5"/>
+            <wp:cNvGraphicFramePr>
+              <a:graphicFrameLocks xmlns:a="http://schemas.openxmlformats.org/drawingml/2006/main" noChangeAspect="1"/>
+            </wp:cNvGraphicFramePr>
+            <a:graphic xmlns:a="http://schemas.openxmlformats.org/drawingml/2006/main">
+              <a:graphicData uri="http://schemas.openxmlformats.org/drawingml/2006/picture">
+                <pic:pic xmlns:pic="http://schemas.openxmlformats.org/drawingml/2006/picture">
+                  <pic:nvPicPr>
+                    <pic:cNvPr id="1" name=""/>
+                    <pic:cNvPicPr/>
+                  </pic:nvPicPr>
+                  <pic:blipFill>
+                    <a:blip r:embed="rId8"/>
+                    <a:stretch>
+                      <a:fillRect/>
+                    </a:stretch>
+                  </pic:blipFill>
+                  <pic:spPr>
+                    <a:xfrm>
+                      <a:off x="0" y="0"/>
+                      <a:ext cx="4206605" cy="2453853"/>
+                    </a:xfrm>
+                    <a:prstGeom prst="rect">
+                      <a:avLst/>
+                    </a:prstGeom>
+                  </pic:spPr>
+                </pic:pic>
+              </a:graphicData>
+            </a:graphic>
+          </wp:inline>
+        </w:drawing>
+      </w:r>
+    </w:p>
+    <w:p>
+      <w:pPr>
+        <w:spacing w:line="360" w:lineRule="auto"/>
+        <w:rPr>
+          <w:rFonts w:ascii="Times New Roman" w:hAnsi="Times New Roman" w:cs="Times New Roman"/>
+          <w:sz w:val="24"/>
+          <w:szCs w:val="24"/>
+        </w:rPr>
+      </w:pPr>
+      <w:r>
+        <w:rPr>
+          <w:rFonts w:ascii="Times New Roman" w:hAnsi="Times New Roman" w:cs="Times New Roman"/>
+          <w:sz w:val="24"/>
+          <w:szCs w:val="24"/>
+        </w:rPr>
+        <w:t>When comes to feature selection columns V14, V4, and V12 were three most useful columns.</w:t>
+      </w:r>
+      <w:r>
+        <w:rPr>
+          <w:rFonts w:ascii="Times New Roman" w:hAnsi="Times New Roman" w:cs="Times New Roman"/>
+          <w:sz w:val="24"/>
+          <w:szCs w:val="24"/>
+        </w:rPr>
+        <w:t xml:space="preserve"> </w:t>
+      </w:r>
+    </w:p>
+    <w:p>
+      <w:pPr>
+        <w:spacing w:line="360" w:lineRule="auto"/>
+        <w:rPr>
+          <w:rFonts w:ascii="Times New Roman" w:hAnsi="Times New Roman" w:cs="Times New Roman"/>
+          <w:sz w:val="24"/>
+          <w:szCs w:val="24"/>
+        </w:rPr>
+      </w:pPr>
+    </w:p>
+    <w:p>
+      <w:pPr>
+        <w:spacing w:line="360" w:lineRule="auto"/>
+        <w:rPr>
+          <w:rFonts w:ascii="Times New Roman" w:hAnsi="Times New Roman" w:cs="Times New Roman"/>
+          <w:sz w:val="24"/>
+          <w:szCs w:val="24"/>
+        </w:rPr>
+      </w:pPr>
+    </w:p>
+    <w:p>
+      <w:pPr>
+        <w:spacing w:line="360" w:lineRule="auto"/>
+        <w:jc w:val="center"/>
+        <w:rPr>
+          <w:rFonts w:ascii="Times New Roman" w:hAnsi="Times New Roman" w:cs="Times New Roman"/>
+          <w:b/>
+          <w:bCs/>
+          <w:sz w:val="32"/>
+          <w:szCs w:val="32"/>
+        </w:rPr>
+      </w:pPr>
+      <w:r>
+        <w:rPr>
+          <w:rFonts w:ascii="Times New Roman" w:hAnsi="Times New Roman" w:cs="Times New Roman"/>
+          <w:b/>
+          <w:bCs/>
+          <w:sz w:val="32"/>
+          <w:szCs w:val="32"/>
+        </w:rPr>
+        <w:t>Conclusion</w:t>
+      </w:r>
+    </w:p>
+    <w:p>
+      <w:pPr>
+        <w:spacing w:line="360" w:lineRule="auto"/>
+        <w:rPr>
+          <w:rFonts w:ascii="Times New Roman" w:hAnsi="Times New Roman" w:cs="Times New Roman"/>
+          <w:sz w:val="24"/>
+          <w:szCs w:val="24"/>
+        </w:rPr>
+      </w:pPr>
+      <w:r>
+        <w:rPr>
+          <w:rFonts w:ascii="Times New Roman" w:hAnsi="Times New Roman" w:cs="Times New Roman"/>
+          <w:sz w:val="24"/>
+          <w:szCs w:val="24"/>
+        </w:rPr>
+        <w:t xml:space="preserve">Without knowing the columns real </w:t>
+      </w:r>
+      <w:r>
+        <w:rPr>
+          <w:rFonts w:ascii="Times New Roman" w:hAnsi="Times New Roman" w:cs="Times New Roman"/>
+          <w:sz w:val="24"/>
+          <w:szCs w:val="24"/>
+        </w:rPr>
+        <w:t>names,</w:t>
+      </w:r>
+      <w:r>
+        <w:rPr>
+          <w:rFonts w:ascii="Times New Roman" w:hAnsi="Times New Roman" w:cs="Times New Roman"/>
+          <w:sz w:val="24"/>
+          <w:szCs w:val="24"/>
+        </w:rPr>
+        <w:t xml:space="preserve"> it was difficult to perform feature engineering.</w:t>
+      </w:r>
+      <w:r>
+        <w:rPr>
+          <w:rFonts w:ascii="Times New Roman" w:hAnsi="Times New Roman" w:cs="Times New Roman"/>
+          <w:sz w:val="24"/>
+          <w:szCs w:val="24"/>
+        </w:rPr>
+        <w:t xml:space="preserve"> </w:t>
+      </w:r>
+      <w:r>
+        <w:rPr>
+          <w:rFonts w:ascii="Times New Roman" w:hAnsi="Times New Roman" w:cs="Times New Roman"/>
+          <w:sz w:val="24"/>
+          <w:szCs w:val="24"/>
+        </w:rPr>
+        <w:t>Selecting less</w:t>
+      </w:r>
+      <w:r>
+        <w:rPr>
+          <w:rFonts w:ascii="Times New Roman" w:hAnsi="Times New Roman" w:cs="Times New Roman"/>
+          <w:sz w:val="24"/>
+          <w:szCs w:val="24"/>
+        </w:rPr>
+        <w:t xml:space="preserve"> columns was not good for the </w:t>
+      </w:r>
+      <w:r>
+        <w:rPr>
+          <w:rFonts w:ascii="Times New Roman" w:hAnsi="Times New Roman" w:cs="Times New Roman"/>
+          <w:sz w:val="24"/>
+          <w:szCs w:val="24"/>
+        </w:rPr>
+        <w:t xml:space="preserve">overall </w:t>
+      </w:r>
+      <w:r>
+        <w:rPr>
+          <w:rFonts w:ascii="Times New Roman" w:hAnsi="Times New Roman" w:cs="Times New Roman"/>
+          <w:sz w:val="24"/>
+          <w:szCs w:val="24"/>
+        </w:rPr>
+        <w:t>results.</w:t>
+      </w:r>
+      <w:r>
+        <w:rPr>
+          <w:rFonts w:ascii="Times New Roman" w:hAnsi="Times New Roman" w:cs="Times New Roman"/>
+          <w:sz w:val="24"/>
+          <w:szCs w:val="24"/>
+        </w:rPr>
+        <w:t xml:space="preserve"> So </w:t>
+      </w:r>
+      <w:r>
+        <w:rPr>
+          <w:rFonts w:ascii="Times New Roman" w:hAnsi="Times New Roman" w:cs="Times New Roman"/>
+          <w:sz w:val="24"/>
+          <w:szCs w:val="24"/>
+        </w:rPr>
+        <w:t>eventually</w:t>
+      </w:r>
+      <w:r>
+        <w:rPr>
+          <w:rFonts w:ascii="Times New Roman" w:hAnsi="Times New Roman" w:cs="Times New Roman"/>
+          <w:sz w:val="24"/>
+          <w:szCs w:val="24"/>
+        </w:rPr>
+        <w:t xml:space="preserve"> we feed all columns to the model.</w:t>
+      </w:r>
+      <w:r>
+        <w:rPr>
+          <w:rFonts w:ascii="Times New Roman" w:hAnsi="Times New Roman" w:cs="Times New Roman"/>
+          <w:sz w:val="24"/>
+          <w:szCs w:val="24"/>
+        </w:rPr>
+        <w:t xml:space="preserve"> </w:t>
+      </w:r>
     </w:p>
     <w:sectPr>
       <w:pgSz w:w="12240" w:h="15840"/>
@@ -1962,6 +3291,25 @@
       <w:szCs w:val="56"/>
     </w:rPr>
   </w:style>
+  <w:style w:type="table" w:styleId="TableGrid">
+    <w:name w:val="Table Grid"/>
+    <w:basedOn w:val="TableNormal"/>
+    <w:uiPriority w:val="39"/>
+    <w:rsid w:val="008C2D78"/>
+    <w:pPr>
+      <w:spacing w:after="0" w:line="240" w:lineRule="auto"/>
+    </w:pPr>
+    <w:tblPr>
+      <w:tblBorders>
+        <w:top w:val="single" w:sz="4" w:space="0" w:color="auto"/>
+        <w:left w:val="single" w:sz="4" w:space="0" w:color="auto"/>
+        <w:bottom w:val="single" w:sz="4" w:space="0" w:color="auto"/>
+        <w:right w:val="single" w:sz="4" w:space="0" w:color="auto"/>
+        <w:insideH w:val="single" w:sz="4" w:space="0" w:color="auto"/>
+        <w:insideV w:val="single" w:sz="4" w:space="0" w:color="auto"/>
+      </w:tblBorders>
+    </w:tblPr>
+  </w:style>
 </w:styles>
 </file>
 

</xml_diff>